<commit_message>
Ratanie pointov a funkcny herny rezim + IITSR clanok hotovy
</commit_message>
<xml_diff>
--- a/Práca/iitsrc_gemela_demo.docx
+++ b/Práca/iitsrc_gemela_demo.docx
@@ -152,11 +152,82 @@
         <w:t xml:space="preserve"> </w:t>
       </w:r>
       <w:r>
-        <w:t xml:space="preserve">In these days, building vocabulary requires the work of experts because the computer still cannot recognize semantics between words. Problem is that this type of work is very expensive. Therefore, our goal is to create a game that will collect synonymous relationships between words. </w:t>
+        <w:t xml:space="preserve">In these days, building </w:t>
+      </w:r>
+      <w:r>
+        <w:t xml:space="preserve">a </w:t>
+      </w:r>
+      <w:r>
+        <w:t xml:space="preserve">vocabulary requires </w:t>
+      </w:r>
+      <w:r>
+        <w:t xml:space="preserve">a </w:t>
+      </w:r>
+      <w:r>
+        <w:t xml:space="preserve">lot of manual </w:t>
+      </w:r>
+      <w:r>
+        <w:t xml:space="preserve">work </w:t>
+      </w:r>
+      <w:r>
+        <w:t xml:space="preserve">by </w:t>
+      </w:r>
+      <w:r>
+        <w:t>experts</w:t>
+      </w:r>
+      <w:r>
+        <w:t>,</w:t>
+      </w:r>
+      <w:r>
+        <w:t xml:space="preserve"> because the computer still cannot recognize </w:t>
+      </w:r>
+      <w:r>
+        <w:t>semantic</w:t>
+      </w:r>
+      <w:r>
+        <w:t xml:space="preserve"> information</w:t>
+      </w:r>
+      <w:r>
+        <w:t xml:space="preserve"> </w:t>
+      </w:r>
+      <w:r>
+        <w:t xml:space="preserve">between words. </w:t>
+      </w:r>
+      <w:r>
+        <w:t xml:space="preserve">And </w:t>
+      </w:r>
+      <w:r>
+        <w:t xml:space="preserve">this type of work </w:t>
       </w:r>
       <w:proofErr w:type="gramStart"/>
       <w:r>
-        <w:t>This game will be played by ordinary people</w:t>
+        <w:t xml:space="preserve">is </w:t>
+      </w:r>
+      <w:r>
+        <w:t>also</w:t>
+      </w:r>
+      <w:proofErr w:type="gramEnd"/>
+      <w:r>
+        <w:t xml:space="preserve"> </w:t>
+      </w:r>
+      <w:r>
+        <w:t xml:space="preserve">very </w:t>
+      </w:r>
+      <w:r>
+        <w:t>time-consuming</w:t>
+      </w:r>
+      <w:r>
+        <w:t xml:space="preserve">. Therefore, our goal is to create a game that will collect synonymous relationships between </w:t>
+      </w:r>
+      <w:r>
+        <w:t xml:space="preserve">pairs of </w:t>
+      </w:r>
+      <w:r>
+        <w:t xml:space="preserve">words. </w:t>
+      </w:r>
+      <w:proofErr w:type="gramStart"/>
+      <w:r>
+        <w:t>This game will be played by people</w:t>
       </w:r>
       <w:proofErr w:type="gramEnd"/>
       <w:r>
@@ -165,53 +236,135 @@
     </w:p>
     <w:p>
       <w:pPr>
-        <w:pStyle w:val="Abstract"/>
-      </w:pPr>
+        <w:pStyle w:val="Nadpis1"/>
+        <w:rPr>
+          <w:lang w:val="en-GB"/>
+        </w:rPr>
+      </w:pPr>
+      <w:r>
+        <w:rPr>
+          <w:lang w:val="en-GB"/>
+        </w:rPr>
+        <w:t>Introduction</w:t>
+      </w:r>
     </w:p>
     <w:p>
       <w:pPr>
-        <w:pStyle w:val="Nadpis1"/>
-        <w:rPr>
-          <w:lang w:val="en-GB"/>
-        </w:rPr>
-      </w:pPr>
-      <w:r>
-        <w:rPr>
-          <w:lang w:val="en-GB"/>
-        </w:rPr>
-        <w:t>Introduction</w:t>
+        <w:ind w:firstLine="0"/>
+        <w:rPr>
+          <w:lang w:val="en-GB" w:eastAsia="en-US"/>
+        </w:rPr>
+      </w:pPr>
+      <w:r>
+        <w:rPr>
+          <w:lang w:val="en-GB" w:eastAsia="en-US"/>
+        </w:rPr>
+        <w:t>In article</w:t>
+      </w:r>
+      <w:r>
+        <w:rPr>
+          <w:lang w:val="en-GB" w:eastAsia="en-US"/>
+        </w:rPr>
+        <w:t>s</w:t>
+      </w:r>
+      <w:r>
+        <w:rPr>
+          <w:lang w:val="en-GB" w:eastAsia="en-US"/>
+        </w:rPr>
+        <w:t xml:space="preserve"> [1</w:t>
+      </w:r>
+      <w:r>
+        <w:rPr>
+          <w:lang w:val="en-GB" w:eastAsia="en-US"/>
+        </w:rPr>
+        <w:t>,</w:t>
+      </w:r>
+      <w:r>
+        <w:rPr>
+          <w:lang w:val="en-GB" w:eastAsia="en-US"/>
+        </w:rPr>
+        <w:t xml:space="preserve"> </w:t>
+      </w:r>
+      <w:r>
+        <w:rPr>
+          <w:lang w:val="en-GB" w:eastAsia="en-US"/>
+        </w:rPr>
+        <w:t>2</w:t>
+      </w:r>
+      <w:r>
+        <w:rPr>
+          <w:lang w:val="en-GB" w:eastAsia="en-US"/>
+        </w:rPr>
+        <w:t>], the</w:t>
+      </w:r>
+      <w:r>
+        <w:rPr>
+          <w:lang w:val="en-GB" w:eastAsia="en-US"/>
+        </w:rPr>
+        <w:t xml:space="preserve"> author came up with the </w:t>
+      </w:r>
+      <w:r>
+        <w:rPr>
+          <w:lang w:val="en-GB" w:eastAsia="en-US"/>
+        </w:rPr>
+        <w:t>idea that</w:t>
+      </w:r>
+      <w:r>
+        <w:rPr>
+          <w:lang w:val="en-GB" w:eastAsia="en-US"/>
+        </w:rPr>
+        <w:t xml:space="preserve"> the time spent playing games could be used to solve problems without the player realizing it. </w:t>
+      </w:r>
+      <w:r>
+        <w:rPr>
+          <w:lang w:val="en-GB" w:eastAsia="en-US"/>
+        </w:rPr>
+        <w:t xml:space="preserve">With this </w:t>
+      </w:r>
+      <w:r>
+        <w:rPr>
+          <w:lang w:val="en-GB" w:eastAsia="en-US"/>
+        </w:rPr>
+        <w:t>concept</w:t>
+      </w:r>
+      <w:r>
+        <w:rPr>
+          <w:lang w:val="en-GB" w:eastAsia="en-US"/>
+        </w:rPr>
+        <w:t xml:space="preserve"> came games with purpose</w:t>
+      </w:r>
+      <w:r>
+        <w:rPr>
+          <w:lang w:val="en-GB" w:eastAsia="en-US"/>
+        </w:rPr>
+        <w:t xml:space="preserve"> which combine pleasant with useful and they are designed to solve problems in a funny way.</w:t>
       </w:r>
     </w:p>
     <w:p>
       <w:pPr>
-        <w:ind w:firstLine="0"/>
-        <w:rPr>
-          <w:lang w:val="en-GB" w:eastAsia="en-US"/>
-        </w:rPr>
-      </w:pPr>
-      <w:r>
-        <w:rPr>
-          <w:lang w:val="en-GB" w:eastAsia="en-US"/>
-        </w:rPr>
-        <w:t>In article</w:t>
-      </w:r>
-      <w:r>
-        <w:rPr>
-          <w:lang w:val="en-GB" w:eastAsia="en-US"/>
-        </w:rPr>
-        <w:t>s</w:t>
-      </w:r>
-      <w:r>
-        <w:rPr>
-          <w:lang w:val="en-GB" w:eastAsia="en-US"/>
-        </w:rPr>
-        <w:t xml:space="preserve"> [1</w:t>
-      </w:r>
-      <w:r>
-        <w:rPr>
-          <w:lang w:val="en-GB" w:eastAsia="en-US"/>
-        </w:rPr>
-        <w:t>,</w:t>
+        <w:rPr>
+          <w:lang w:val="en-GB" w:eastAsia="en-US"/>
+        </w:rPr>
+      </w:pPr>
+      <w:r>
+        <w:rPr>
+          <w:lang w:val="en-GB" w:eastAsia="en-US"/>
+        </w:rPr>
+        <w:t xml:space="preserve">An important aspect of making the task a fun experience is to add game features to the system where task </w:t>
+      </w:r>
+      <w:proofErr w:type="gramStart"/>
+      <w:r>
+        <w:rPr>
+          <w:lang w:val="en-GB" w:eastAsia="en-US"/>
+        </w:rPr>
+        <w:t>is solved</w:t>
+      </w:r>
+      <w:proofErr w:type="gramEnd"/>
+      <w:r>
+        <w:rPr>
+          <w:lang w:val="en-GB" w:eastAsia="en-US"/>
+        </w:rPr>
+        <w:t>.</w:t>
       </w:r>
       <w:r>
         <w:rPr>
@@ -223,55 +376,99 @@
         <w:rPr>
           <w:lang w:val="en-GB" w:eastAsia="en-US"/>
         </w:rPr>
-        <w:t>2</w:t>
-      </w:r>
-      <w:r>
-        <w:rPr>
-          <w:lang w:val="en-GB" w:eastAsia="en-US"/>
-        </w:rPr>
-        <w:t>], the</w:t>
-      </w:r>
-      <w:r>
-        <w:rPr>
-          <w:lang w:val="en-GB" w:eastAsia="en-US"/>
-        </w:rPr>
-        <w:t xml:space="preserve"> author came up with the </w:t>
-      </w:r>
-      <w:r>
-        <w:rPr>
-          <w:lang w:val="en-GB" w:eastAsia="en-US"/>
-        </w:rPr>
-        <w:t>idea that</w:t>
-      </w:r>
-      <w:r>
-        <w:rPr>
-          <w:lang w:val="en-GB" w:eastAsia="en-US"/>
-        </w:rPr>
-        <w:t xml:space="preserve"> the time spent playing games could be used to solve problems without the player realizing it. </w:t>
-      </w:r>
-      <w:r>
-        <w:rPr>
-          <w:lang w:val="en-GB" w:eastAsia="en-US"/>
-        </w:rPr>
-        <w:t xml:space="preserve">With this </w:t>
-      </w:r>
-      <w:r>
-        <w:rPr>
-          <w:lang w:val="en-GB" w:eastAsia="en-US"/>
-        </w:rPr>
-        <w:t>concept</w:t>
-      </w:r>
-      <w:r>
-        <w:rPr>
-          <w:lang w:val="en-GB" w:eastAsia="en-US"/>
-        </w:rPr>
-        <w:t xml:space="preserve"> came games with purpose</w:t>
-      </w:r>
-      <w:r>
-        <w:rPr>
-          <w:lang w:val="en-GB" w:eastAsia="en-US"/>
-        </w:rPr>
-        <w:t xml:space="preserve"> which combine pleasant with useful and they are designed to solve problems in a funny way.</w:t>
+        <w:t xml:space="preserve">By </w:t>
+      </w:r>
+      <w:proofErr w:type="gramStart"/>
+      <w:r>
+        <w:rPr>
+          <w:lang w:val="en-GB" w:eastAsia="en-US"/>
+        </w:rPr>
+        <w:t>a</w:t>
+      </w:r>
+      <w:r>
+        <w:rPr>
+          <w:lang w:val="en-GB" w:eastAsia="en-US"/>
+        </w:rPr>
+        <w:t>dding</w:t>
+      </w:r>
+      <w:proofErr w:type="gramEnd"/>
+      <w:r>
+        <w:rPr>
+          <w:lang w:val="en-GB" w:eastAsia="en-US"/>
+        </w:rPr>
+        <w:t xml:space="preserve"> these gaming elements </w:t>
+      </w:r>
+      <w:r>
+        <w:rPr>
+          <w:lang w:val="en-GB" w:eastAsia="en-US"/>
+        </w:rPr>
+        <w:t>will</w:t>
+      </w:r>
+      <w:r>
+        <w:rPr>
+          <w:lang w:val="en-GB" w:eastAsia="en-US"/>
+        </w:rPr>
+        <w:t xml:space="preserve"> make</w:t>
+      </w:r>
+      <w:r>
+        <w:rPr>
+          <w:lang w:val="en-GB" w:eastAsia="en-US"/>
+        </w:rPr>
+        <w:t xml:space="preserve"> the </w:t>
+      </w:r>
+      <w:r>
+        <w:rPr>
+          <w:lang w:val="en-GB" w:eastAsia="en-US"/>
+        </w:rPr>
+        <w:t>games</w:t>
+      </w:r>
+      <w:r>
+        <w:rPr>
+          <w:lang w:val="en-GB" w:eastAsia="en-US"/>
+        </w:rPr>
+        <w:t xml:space="preserve"> </w:t>
+      </w:r>
+      <w:r>
+        <w:rPr>
+          <w:lang w:val="en-GB" w:eastAsia="en-US"/>
+        </w:rPr>
+        <w:t>more</w:t>
+      </w:r>
+      <w:r>
+        <w:rPr>
+          <w:lang w:val="en-GB" w:eastAsia="en-US"/>
+        </w:rPr>
+        <w:t xml:space="preserve"> attractive</w:t>
+      </w:r>
+      <w:r>
+        <w:rPr>
+          <w:lang w:val="en-GB" w:eastAsia="en-US"/>
+        </w:rPr>
+        <w:t xml:space="preserve"> and </w:t>
+      </w:r>
+      <w:r>
+        <w:rPr>
+          <w:lang w:val="en-GB" w:eastAsia="en-US"/>
+        </w:rPr>
+        <w:t xml:space="preserve">this </w:t>
+      </w:r>
+      <w:r>
+        <w:rPr>
+          <w:lang w:val="en-GB" w:eastAsia="en-US"/>
+        </w:rPr>
+        <w:t xml:space="preserve">is </w:t>
+      </w:r>
+      <w:r>
+        <w:rPr>
+          <w:lang w:val="en-GB" w:eastAsia="en-US"/>
+        </w:rPr>
+        <w:t xml:space="preserve">also known as </w:t>
+      </w:r>
+      <w:r>
+        <w:rPr>
+          <w:lang w:val="en-GB" w:eastAsia="en-US"/>
+        </w:rPr>
+        <w:t>Gamification [3].</w:t>
       </w:r>
     </w:p>
     <w:p>
@@ -284,169 +481,348 @@
         <w:rPr>
           <w:lang w:val="en-GB" w:eastAsia="en-US"/>
         </w:rPr>
-        <w:t xml:space="preserve">An important aspect of making the task a fun experience is to add game features to the system where task </w:t>
-      </w:r>
-      <w:proofErr w:type="gramStart"/>
-      <w:r>
-        <w:rPr>
-          <w:lang w:val="en-GB" w:eastAsia="en-US"/>
-        </w:rPr>
-        <w:t>is solved</w:t>
-      </w:r>
-      <w:proofErr w:type="gramEnd"/>
-      <w:r>
-        <w:rPr>
-          <w:lang w:val="en-GB" w:eastAsia="en-US"/>
-        </w:rPr>
-        <w:t>.</w:t>
-      </w:r>
-      <w:r>
-        <w:rPr>
-          <w:lang w:val="en-GB" w:eastAsia="en-US"/>
-        </w:rPr>
-        <w:t xml:space="preserve"> Adding these gaming elements </w:t>
-      </w:r>
-      <w:proofErr w:type="gramStart"/>
-      <w:r>
-        <w:rPr>
-          <w:lang w:val="en-GB" w:eastAsia="en-US"/>
-        </w:rPr>
-        <w:t>is used</w:t>
-      </w:r>
-      <w:proofErr w:type="gramEnd"/>
-      <w:r>
-        <w:rPr>
-          <w:lang w:val="en-GB" w:eastAsia="en-US"/>
-        </w:rPr>
-        <w:t xml:space="preserve"> to make games</w:t>
-      </w:r>
-      <w:r>
-        <w:rPr>
-          <w:lang w:val="en-GB" w:eastAsia="en-US"/>
-        </w:rPr>
-        <w:t xml:space="preserve"> with purpose</w:t>
-      </w:r>
-      <w:r>
-        <w:rPr>
-          <w:lang w:val="en-GB" w:eastAsia="en-US"/>
-        </w:rPr>
-        <w:t xml:space="preserve"> more</w:t>
-      </w:r>
-      <w:r>
-        <w:rPr>
-          <w:lang w:val="en-GB" w:eastAsia="en-US"/>
-        </w:rPr>
-        <w:t xml:space="preserve"> attractive</w:t>
-      </w:r>
-      <w:r>
-        <w:rPr>
-          <w:lang w:val="en-GB" w:eastAsia="en-US"/>
-        </w:rPr>
-        <w:t xml:space="preserve"> and is called Gamification [3].</w:t>
+        <w:t xml:space="preserve">In this work, we focused on creating and evaluating synonymous relationships using </w:t>
+      </w:r>
+      <w:r>
+        <w:rPr>
+          <w:lang w:val="en-GB" w:eastAsia="en-US"/>
+        </w:rPr>
+        <w:t xml:space="preserve">voting </w:t>
+      </w:r>
+      <w:r>
+        <w:rPr>
+          <w:lang w:val="en-GB" w:eastAsia="en-US"/>
+        </w:rPr>
+        <w:t>game with purpose</w:t>
+      </w:r>
+      <w:r>
+        <w:rPr>
+          <w:lang w:val="en-GB" w:eastAsia="en-US"/>
+        </w:rPr>
+        <w:t>,</w:t>
+      </w:r>
+      <w:r>
+        <w:rPr>
+          <w:lang w:val="en-GB" w:eastAsia="en-US"/>
+        </w:rPr>
+        <w:t xml:space="preserve"> as the search for semantic relationships between words is so demanding [4].</w:t>
       </w:r>
     </w:p>
     <w:p>
       <w:pPr>
-        <w:rPr>
-          <w:lang w:val="en-GB" w:eastAsia="en-US"/>
-        </w:rPr>
-      </w:pPr>
-      <w:r>
-        <w:rPr>
-          <w:lang w:val="en-GB" w:eastAsia="en-US"/>
-        </w:rPr>
-        <w:t xml:space="preserve">In this work, we focused on creating and evaluating synonymous relationships using </w:t>
-      </w:r>
-      <w:r>
-        <w:rPr>
-          <w:lang w:val="en-GB" w:eastAsia="en-US"/>
-        </w:rPr>
-        <w:t xml:space="preserve">voting </w:t>
-      </w:r>
-      <w:r>
-        <w:rPr>
-          <w:lang w:val="en-GB" w:eastAsia="en-US"/>
-        </w:rPr>
-        <w:t>game with purpose</w:t>
-      </w:r>
-      <w:r>
-        <w:rPr>
-          <w:lang w:val="en-GB" w:eastAsia="en-US"/>
-        </w:rPr>
-        <w:t>,</w:t>
-      </w:r>
-      <w:r>
-        <w:rPr>
-          <w:lang w:val="en-GB" w:eastAsia="en-US"/>
-        </w:rPr>
-        <w:t xml:space="preserve"> as the search for semantic relationships between words is so demanding [4].</w:t>
+        <w:pStyle w:val="Nadpis1"/>
+        <w:rPr>
+          <w:lang w:val="en-GB"/>
+        </w:rPr>
+      </w:pPr>
+      <w:r>
+        <w:rPr>
+          <w:lang w:val="en-GB"/>
+        </w:rPr>
+        <w:t>Proposed system</w:t>
       </w:r>
     </w:p>
     <w:p>
       <w:pPr>
-        <w:pStyle w:val="Nadpis1"/>
-        <w:rPr>
-          <w:lang w:val="en-GB"/>
-        </w:rPr>
-      </w:pPr>
-      <w:r>
-        <w:rPr>
-          <w:lang w:val="en-GB"/>
-        </w:rPr>
-        <w:t>Proposed system</w:t>
-      </w:r>
+        <w:pStyle w:val="NormalFirst"/>
+        <w:rPr>
+          <w:lang w:val="en-GB" w:eastAsia="en-US"/>
+        </w:rPr>
+      </w:pPr>
     </w:p>
     <w:p>
       <w:pPr>
-        <w:pStyle w:val="NormalFirst"/>
-        <w:rPr>
-          <w:lang w:val="en-GB" w:eastAsia="en-US"/>
-        </w:rPr>
-      </w:pPr>
+        <w:ind w:firstLine="0"/>
+        <w:rPr>
+          <w:lang w:val="en-GB" w:eastAsia="en-US"/>
+        </w:rPr>
+      </w:pPr>
+      <w:r>
+        <w:rPr>
+          <w:lang w:val="en-GB" w:eastAsia="en-US"/>
+        </w:rPr>
+        <w:t>O</w:t>
+      </w:r>
+      <w:r>
+        <w:rPr>
+          <w:lang w:val="en-GB" w:eastAsia="en-US"/>
+        </w:rPr>
+        <w:t>ur goal is</w:t>
+      </w:r>
+      <w:r>
+        <w:rPr>
+          <w:lang w:val="en-GB" w:eastAsia="en-US"/>
+        </w:rPr>
+        <w:t xml:space="preserve"> to obtain</w:t>
+      </w:r>
+      <w:r>
+        <w:rPr>
+          <w:lang w:val="en-GB" w:eastAsia="en-US"/>
+        </w:rPr>
+        <w:t xml:space="preserve"> </w:t>
+      </w:r>
+      <w:r>
+        <w:rPr>
+          <w:lang w:val="en-GB" w:eastAsia="en-US"/>
+        </w:rPr>
+        <w:t xml:space="preserve">evaluation of </w:t>
+      </w:r>
+      <w:r>
+        <w:rPr>
+          <w:lang w:val="en-GB" w:eastAsia="en-US"/>
+        </w:rPr>
+        <w:t>synonymous relationships</w:t>
+      </w:r>
+      <w:r>
+        <w:rPr>
+          <w:lang w:val="en-GB" w:eastAsia="en-US"/>
+        </w:rPr>
+        <w:t xml:space="preserve"> stored in </w:t>
+      </w:r>
+      <w:r>
+        <w:rPr>
+          <w:lang w:val="en-GB" w:eastAsia="en-US"/>
+        </w:rPr>
+        <w:t>vocabulary</w:t>
+      </w:r>
+      <w:r>
+        <w:rPr>
+          <w:lang w:val="en-GB" w:eastAsia="en-US"/>
+        </w:rPr>
+        <w:t>.</w:t>
+      </w:r>
+      <w:r>
+        <w:rPr>
+          <w:lang w:val="en-GB" w:eastAsia="en-US"/>
+        </w:rPr>
+        <w:t xml:space="preserve"> </w:t>
+      </w:r>
+      <w:r>
+        <w:rPr>
+          <w:lang w:val="en-GB" w:eastAsia="en-US"/>
+        </w:rPr>
+        <w:t xml:space="preserve">As an input, we </w:t>
+      </w:r>
+      <w:r>
+        <w:rPr>
+          <w:lang w:val="en-GB" w:eastAsia="en-US"/>
+        </w:rPr>
+        <w:t xml:space="preserve">need a </w:t>
+      </w:r>
+      <w:r>
+        <w:rPr>
+          <w:lang w:val="en-GB" w:eastAsia="en-US"/>
+        </w:rPr>
+        <w:t xml:space="preserve">database of </w:t>
+      </w:r>
+      <w:r>
+        <w:rPr>
+          <w:lang w:val="en-GB" w:eastAsia="en-US"/>
+        </w:rPr>
+        <w:t>relationship</w:t>
+      </w:r>
+      <w:r>
+        <w:rPr>
+          <w:lang w:val="en-GB" w:eastAsia="en-US"/>
+        </w:rPr>
+        <w:t>s</w:t>
+      </w:r>
+      <w:r>
+        <w:rPr>
+          <w:lang w:val="en-GB" w:eastAsia="en-US"/>
+        </w:rPr>
+        <w:t xml:space="preserve"> between the words. To get this</w:t>
+      </w:r>
+      <w:r>
+        <w:rPr>
+          <w:lang w:val="en-GB" w:eastAsia="en-US"/>
+        </w:rPr>
+        <w:t>,</w:t>
+      </w:r>
+      <w:r>
+        <w:rPr>
+          <w:lang w:val="en-GB" w:eastAsia="en-US"/>
+        </w:rPr>
+        <w:t xml:space="preserve"> </w:t>
+      </w:r>
+      <w:r>
+        <w:rPr>
+          <w:lang w:val="en-GB" w:eastAsia="en-US"/>
+        </w:rPr>
+        <w:t xml:space="preserve">we </w:t>
+      </w:r>
+      <w:r>
+        <w:rPr>
+          <w:lang w:val="en-GB" w:eastAsia="en-US"/>
+        </w:rPr>
+        <w:t xml:space="preserve">have </w:t>
+      </w:r>
+      <w:r>
+        <w:rPr>
+          <w:lang w:val="en-GB" w:eastAsia="en-US"/>
+        </w:rPr>
+        <w:t xml:space="preserve">created a crawler </w:t>
+      </w:r>
+      <w:r>
+        <w:rPr>
+          <w:lang w:val="en-GB" w:eastAsia="en-US"/>
+        </w:rPr>
+        <w:t xml:space="preserve">and </w:t>
+      </w:r>
+      <w:r>
+        <w:rPr>
+          <w:lang w:val="en-GB" w:eastAsia="en-US"/>
+        </w:rPr>
+        <w:t xml:space="preserve">we </w:t>
+      </w:r>
+      <w:r>
+        <w:rPr>
+          <w:lang w:val="en-GB" w:eastAsia="en-US"/>
+        </w:rPr>
+        <w:t xml:space="preserve">have </w:t>
+      </w:r>
+      <w:r>
+        <w:rPr>
+          <w:lang w:val="en-GB" w:eastAsia="en-US"/>
+        </w:rPr>
+        <w:t xml:space="preserve">filled the </w:t>
+      </w:r>
+      <w:r>
+        <w:rPr>
+          <w:lang w:val="en-GB" w:eastAsia="en-US"/>
+        </w:rPr>
+        <w:t xml:space="preserve">database </w:t>
+      </w:r>
+      <w:r>
+        <w:rPr>
+          <w:lang w:val="en-GB" w:eastAsia="en-US"/>
+        </w:rPr>
+        <w:t xml:space="preserve">with the relationship from one of the </w:t>
+      </w:r>
+      <w:r>
+        <w:rPr>
+          <w:lang w:val="en-GB" w:eastAsia="en-US"/>
+        </w:rPr>
+        <w:t xml:space="preserve">online </w:t>
+      </w:r>
+      <w:r>
+        <w:rPr>
+          <w:lang w:val="en-GB" w:eastAsia="en-US"/>
+        </w:rPr>
+        <w:t xml:space="preserve">synonymous dictionaries. We </w:t>
+      </w:r>
+      <w:r>
+        <w:rPr>
+          <w:lang w:val="en-GB" w:eastAsia="en-US"/>
+        </w:rPr>
+        <w:t xml:space="preserve">have </w:t>
+      </w:r>
+      <w:r>
+        <w:rPr>
+          <w:lang w:val="en-GB" w:eastAsia="en-US"/>
+        </w:rPr>
+        <w:t xml:space="preserve">saved only </w:t>
+      </w:r>
+      <w:r>
+        <w:rPr>
+          <w:lang w:val="en-GB" w:eastAsia="en-US"/>
+        </w:rPr>
+        <w:t>relations</w:t>
+      </w:r>
+      <w:r>
+        <w:rPr>
+          <w:lang w:val="en-GB" w:eastAsia="en-US"/>
+        </w:rPr>
+        <w:t>hips</w:t>
+      </w:r>
+      <w:r>
+        <w:rPr>
+          <w:lang w:val="en-GB" w:eastAsia="en-US"/>
+        </w:rPr>
+        <w:t xml:space="preserve"> and not the </w:t>
+      </w:r>
+      <w:r>
+        <w:rPr>
+          <w:lang w:val="en-GB" w:eastAsia="en-US"/>
+        </w:rPr>
+        <w:t xml:space="preserve">numeric </w:t>
+      </w:r>
+      <w:r>
+        <w:rPr>
+          <w:lang w:val="en-GB" w:eastAsia="en-US"/>
+        </w:rPr>
+        <w:t xml:space="preserve">distance between the synonyms. We do not need these distances because by evaluating these relationships by players, we want to get our own order of individual synonymous relationships. </w:t>
+      </w:r>
+      <w:r>
+        <w:rPr>
+          <w:lang w:val="en-GB" w:eastAsia="en-US"/>
+        </w:rPr>
+        <w:t xml:space="preserve">It is also possible to use a table of semantic relations where it </w:t>
+      </w:r>
+      <w:proofErr w:type="gramStart"/>
+      <w:r>
+        <w:rPr>
+          <w:lang w:val="en-GB" w:eastAsia="en-US"/>
+        </w:rPr>
+        <w:t>is not guaranteed</w:t>
+      </w:r>
+      <w:proofErr w:type="gramEnd"/>
+      <w:r>
+        <w:rPr>
+          <w:lang w:val="en-GB" w:eastAsia="en-US"/>
+        </w:rPr>
+        <w:t xml:space="preserve"> that the words are synonymous. This adjustment </w:t>
+      </w:r>
+      <w:r>
+        <w:rPr>
+          <w:lang w:val="en-GB" w:eastAsia="en-US"/>
+        </w:rPr>
+        <w:t xml:space="preserve">would require more respondents </w:t>
+      </w:r>
+      <w:proofErr w:type="gramStart"/>
+      <w:r>
+        <w:rPr>
+          <w:lang w:val="en-GB" w:eastAsia="en-US"/>
+        </w:rPr>
+        <w:t>to correctly identify</w:t>
+      </w:r>
+      <w:proofErr w:type="gramEnd"/>
+      <w:r>
+        <w:rPr>
+          <w:lang w:val="en-GB" w:eastAsia="en-US"/>
+        </w:rPr>
+        <w:t xml:space="preserve"> the synonymous relationship between words.</w:t>
+      </w:r>
     </w:p>
     <w:p>
       <w:pPr>
-        <w:pStyle w:val="NormalFirst"/>
-        <w:rPr>
-          <w:lang w:val="en-GB" w:eastAsia="en-US"/>
-        </w:rPr>
-      </w:pPr>
-      <w:r>
-        <w:rPr>
-          <w:lang w:val="en-GB" w:eastAsia="en-US"/>
-        </w:rPr>
-        <w:t xml:space="preserve">The system will be created using a framework called ASP.NET </w:t>
-      </w:r>
-      <w:r>
-        <w:rPr>
-          <w:lang w:val="en-GB" w:eastAsia="en-US"/>
-        </w:rPr>
-        <w:t>MVC</w:t>
-      </w:r>
-      <w:r>
-        <w:rPr>
-          <w:rStyle w:val="Odkaznapoznmkupodiarou"/>
-          <w:lang w:val="en-GB" w:eastAsia="en-US"/>
-        </w:rPr>
-        <w:footnoteReference w:id="2"/>
-      </w:r>
-      <w:r>
-        <w:rPr>
-          <w:lang w:val="en-GB" w:eastAsia="en-US"/>
-        </w:rPr>
-        <w:t xml:space="preserve">, </w:t>
-      </w:r>
-      <w:r>
-        <w:rPr>
-          <w:lang w:val="en-GB" w:eastAsia="en-US"/>
-        </w:rPr>
-        <w:t>which is a web application framework</w:t>
-      </w:r>
-      <w:r>
-        <w:rPr>
-          <w:lang w:val="en-GB" w:eastAsia="en-US"/>
-        </w:rPr>
-        <w:t xml:space="preserve"> developed by Microsoft. It is part of the programming language C#.</w:t>
+        <w:rPr>
+          <w:lang w:val="en-GB" w:eastAsia="en-US"/>
+        </w:rPr>
+      </w:pPr>
+      <w:r>
+        <w:rPr>
+          <w:lang w:val="en-GB" w:eastAsia="en-US"/>
+        </w:rPr>
+        <w:t xml:space="preserve">We have displayed </w:t>
+      </w:r>
+      <w:r>
+        <w:rPr>
+          <w:lang w:val="en-GB" w:eastAsia="en-US"/>
+        </w:rPr>
+        <w:t xml:space="preserve">the sequence of </w:t>
+      </w:r>
+      <w:r>
+        <w:rPr>
+          <w:lang w:val="en-GB" w:eastAsia="en-US"/>
+        </w:rPr>
+        <w:t xml:space="preserve">steps in </w:t>
+      </w:r>
+      <w:r>
+        <w:rPr>
+          <w:lang w:val="en-GB" w:eastAsia="en-US"/>
+        </w:rPr>
+        <w:t>diagram</w:t>
       </w:r>
       <w:r>
         <w:rPr>
@@ -456,159 +832,54 @@
       </w:r>
       <w:r>
         <w:rPr>
-          <w:lang w:val="en-GB" w:eastAsia="en-US"/>
-        </w:rPr>
-        <w:t xml:space="preserve">As a database </w:t>
-      </w:r>
-      <w:r>
-        <w:rPr>
-          <w:lang w:val="en-GB" w:eastAsia="en-US"/>
-        </w:rPr>
-        <w:t>server,</w:t>
-      </w:r>
-      <w:r>
-        <w:rPr>
-          <w:lang w:val="en-GB" w:eastAsia="en-US"/>
-        </w:rPr>
-        <w:t xml:space="preserve"> we chose Microsoft SQL Server.</w:t>
-      </w:r>
-    </w:p>
-    <w:p>
-      <w:pPr>
-        <w:rPr>
-          <w:lang w:val="en-GB" w:eastAsia="en-US"/>
-        </w:rPr>
-      </w:pPr>
-      <w:r>
-        <w:rPr>
-          <w:lang w:val="en-GB" w:eastAsia="en-US"/>
-        </w:rPr>
-        <w:t xml:space="preserve">Because our priority goal is not to create synonymous relationships but to evaluate them, our application needs a table filled with the relationship between the words. To get this table we created a crawler by which we filled the table with the relationship between the words from one of the internet synonymous dictionaries. We saved only </w:t>
-      </w:r>
-      <w:r>
-        <w:rPr>
-          <w:lang w:val="en-GB" w:eastAsia="en-US"/>
-        </w:rPr>
-        <w:t>relations and not the distance between the synonyms. We do not need these distances because by evaluating these relationships by players, we want to get our own order of individual synonymous relationships. It is not necessary to have an entry database filled with data from a synonym dictionary.</w:t>
-      </w:r>
-      <w:r>
-        <w:rPr>
-          <w:lang w:val="en-GB" w:eastAsia="en-US"/>
-        </w:rPr>
-        <w:t xml:space="preserve"> It is also possible to use a table of semantic relations where it </w:t>
-      </w:r>
-      <w:proofErr w:type="gramStart"/>
-      <w:r>
-        <w:rPr>
-          <w:lang w:val="en-GB" w:eastAsia="en-US"/>
-        </w:rPr>
-        <w:t>is not guaranteed</w:t>
-      </w:r>
-      <w:proofErr w:type="gramEnd"/>
-      <w:r>
-        <w:rPr>
-          <w:lang w:val="en-GB" w:eastAsia="en-US"/>
-        </w:rPr>
-        <w:t xml:space="preserve"> that the words are synonymous. This adjustment would require more respondents </w:t>
-      </w:r>
-      <w:proofErr w:type="gramStart"/>
-      <w:r>
-        <w:rPr>
-          <w:lang w:val="en-GB" w:eastAsia="en-US"/>
-        </w:rPr>
-        <w:t>to correctly identify</w:t>
-      </w:r>
-      <w:proofErr w:type="gramEnd"/>
-      <w:r>
-        <w:rPr>
-          <w:lang w:val="en-GB" w:eastAsia="en-US"/>
-        </w:rPr>
-        <w:t xml:space="preserve"> the synonymous relationship between words.</w:t>
-      </w:r>
-    </w:p>
-    <w:p>
-      <w:pPr>
-        <w:rPr>
-          <w:lang w:val="en-GB" w:eastAsia="en-US"/>
-        </w:rPr>
-      </w:pPr>
-      <w:r>
-        <w:rPr>
-          <w:lang w:val="en-GB" w:eastAsia="en-US"/>
-        </w:rPr>
-        <w:t xml:space="preserve">We have displayed all the options </w:t>
-      </w:r>
-      <w:r>
-        <w:rPr>
-          <w:lang w:val="en-GB" w:eastAsia="en-US"/>
-        </w:rPr>
-        <w:t xml:space="preserve">from the player's </w:t>
-      </w:r>
-      <w:r>
-        <w:rPr>
-          <w:lang w:val="en-GB" w:eastAsia="en-US"/>
-        </w:rPr>
-        <w:t>view using the use case diagram</w:t>
-      </w:r>
-      <w:r>
-        <w:rPr>
-          <w:lang w:val="en-GB" w:eastAsia="en-US"/>
-        </w:rPr>
+          <w:lang w:eastAsia="en-US"/>
+        </w:rPr>
+        <w:t>(</w:t>
+      </w:r>
+      <w:r>
+        <w:rPr>
+          <w:lang w:eastAsia="en-US"/>
+        </w:rPr>
+        <w:fldChar w:fldCharType="begin"/>
+      </w:r>
+      <w:r>
+        <w:rPr>
+          <w:lang w:eastAsia="en-US"/>
+        </w:rPr>
+        <w:instrText xml:space="preserve"> REF _Ref1681529 \h </w:instrText>
+      </w:r>
+      <w:r>
+        <w:rPr>
+          <w:lang w:eastAsia="en-US"/>
+        </w:rPr>
+      </w:r>
+      <w:r>
+        <w:rPr>
+          <w:lang w:eastAsia="en-US"/>
+        </w:rPr>
+        <w:fldChar w:fldCharType="separate"/>
+      </w:r>
+      <w:r>
+        <w:t>Figure</w:t>
+      </w:r>
+      <w:r>
         <w:t xml:space="preserve"> </w:t>
       </w:r>
-      <w:bookmarkStart w:id="0" w:name="_GoBack"/>
-      <w:bookmarkEnd w:id="0"/>
-      <w:r>
-        <w:rPr>
-          <w:lang w:val="en-GB"/>
-        </w:rPr>
-        <w:t xml:space="preserve">(see </w:t>
-      </w:r>
-      <w:r>
-        <w:rPr>
-          <w:lang w:val="en-GB"/>
-        </w:rPr>
-        <w:fldChar w:fldCharType="begin"/>
-      </w:r>
-      <w:r>
-        <w:rPr>
-          <w:lang w:val="en-GB"/>
-        </w:rPr>
-        <w:instrText xml:space="preserve"> REF _Ref204682939 \h </w:instrText>
-      </w:r>
-      <w:r>
-        <w:rPr>
-          <w:lang w:val="en-GB"/>
-        </w:rPr>
-      </w:r>
-      <w:r>
-        <w:rPr>
-          <w:lang w:val="en-GB"/>
-        </w:rPr>
-        <w:fldChar w:fldCharType="separate"/>
-      </w:r>
-      <w:r>
-        <w:rPr>
-          <w:lang w:val="en-GB"/>
-        </w:rPr>
-        <w:t xml:space="preserve">Figure </w:t>
-      </w:r>
       <w:r>
         <w:rPr>
           <w:noProof/>
-          <w:lang w:val="en-GB"/>
         </w:rPr>
         <w:t>1</w:t>
       </w:r>
       <w:r>
         <w:rPr>
-          <w:lang w:val="en-GB"/>
+          <w:lang w:eastAsia="en-US"/>
         </w:rPr>
         <w:fldChar w:fldCharType="end"/>
       </w:r>
       <w:r>
         <w:rPr>
-          <w:lang w:val="en-GB"/>
+          <w:lang w:eastAsia="en-US"/>
         </w:rPr>
         <w:t>)</w:t>
       </w:r>
@@ -631,8 +902,8 @@
           <w:lang w:val="sk-SK"/>
         </w:rPr>
         <w:drawing>
-          <wp:inline distT="0" distB="0" distL="0" distR="0" wp14:anchorId="3D5E0728" wp14:editId="5D017726">
-            <wp:extent cx="2430145" cy="1809750"/>
+          <wp:inline distT="0" distB="0" distL="0" distR="0" wp14:anchorId="69DE353F" wp14:editId="61CD13AD">
+            <wp:extent cx="2430145" cy="1527810"/>
             <wp:effectExtent l="0" t="0" r="8255" b="0"/>
             <wp:docPr id="1" name="Obrázok 1"/>
             <wp:cNvGraphicFramePr>
@@ -642,11 +913,11 @@
               <a:graphicData uri="http://schemas.openxmlformats.org/drawingml/2006/picture">
                 <pic:pic xmlns:pic="http://schemas.openxmlformats.org/drawingml/2006/picture">
                   <pic:nvPicPr>
-                    <pic:cNvPr id="1" name="DiagramUseCase (EN).png"/>
+                    <pic:cNvPr id="1" name="Diagram-ProcesovEN-vacsie-CiernoBiele.png"/>
                     <pic:cNvPicPr/>
                   </pic:nvPicPr>
                   <pic:blipFill>
-                    <a:blip r:embed="rId11">
+                    <a:blip r:embed="rId11" cstate="print">
                       <a:extLst>
                         <a:ext uri="{28A0092B-C50C-407E-A947-70E740481C1C}">
                           <a14:useLocalDpi xmlns:a14="http://schemas.microsoft.com/office/drawing/2010/main" val="0"/>
@@ -660,7 +931,7 @@
                   <pic:spPr>
                     <a:xfrm>
                       <a:off x="0" y="0"/>
-                      <a:ext cx="2430145" cy="1809750"/>
+                      <a:ext cx="2430145" cy="1527810"/>
                     </a:xfrm>
                     <a:prstGeom prst="rect">
                       <a:avLst/>
@@ -679,14 +950,21 @@
         <w:jc w:val="center"/>
         <w:rPr>
           <w:color w:val="auto"/>
-          <w:lang w:val="en-GB" w:eastAsia="en-US"/>
-        </w:rPr>
-      </w:pPr>
+        </w:rPr>
+      </w:pPr>
+      <w:bookmarkStart w:id="0" w:name="_Ref1681505"/>
+      <w:bookmarkStart w:id="1" w:name="_Ref1681529"/>
       <w:r>
         <w:rPr>
           <w:color w:val="auto"/>
         </w:rPr>
-        <w:t xml:space="preserve">Figure </w:t>
+        <w:t>Figure</w:t>
+      </w:r>
+      <w:r>
+        <w:rPr>
+          <w:color w:val="auto"/>
+        </w:rPr>
+        <w:t xml:space="preserve"> </w:t>
       </w:r>
       <w:r>
         <w:rPr>
@@ -719,6 +997,7 @@
         </w:rPr>
         <w:fldChar w:fldCharType="end"/>
       </w:r>
+      <w:bookmarkEnd w:id="1"/>
       <w:r>
         <w:rPr>
           <w:color w:val="auto"/>
@@ -729,28 +1008,9 @@
         <w:rPr>
           <w:color w:val="auto"/>
         </w:rPr>
-        <w:t xml:space="preserve">Use cases diagram </w:t>
-      </w:r>
-      <w:proofErr w:type="gramStart"/>
-      <w:r>
-        <w:rPr>
-          <w:color w:val="auto"/>
-        </w:rPr>
-        <w:t>for</w:t>
-      </w:r>
-      <w:r>
-        <w:rPr>
-          <w:color w:val="auto"/>
-        </w:rPr>
-        <w:t xml:space="preserve"> </w:t>
-      </w:r>
-      <w:r>
-        <w:rPr>
-          <w:color w:val="auto"/>
-        </w:rPr>
-        <w:t xml:space="preserve"> player</w:t>
-      </w:r>
-      <w:proofErr w:type="gramEnd"/>
+        <w:t>Process diagram for our application</w:t>
+      </w:r>
+      <w:bookmarkEnd w:id="0"/>
     </w:p>
     <w:p>
       <w:pPr>
@@ -774,7 +1034,37 @@
         <w:rPr>
           <w:lang w:val="en-GB" w:eastAsia="en-US"/>
         </w:rPr>
-        <w:t xml:space="preserve"> chosen a theme from the past and the player's interaction </w:t>
+        <w:t xml:space="preserve"> chosen a </w:t>
+      </w:r>
+      <w:r>
+        <w:rPr>
+          <w:lang w:val="en-GB" w:eastAsia="en-US"/>
+        </w:rPr>
+        <w:t>historical</w:t>
+      </w:r>
+      <w:r>
+        <w:rPr>
+          <w:lang w:val="en-GB" w:eastAsia="en-US"/>
+        </w:rPr>
+        <w:t xml:space="preserve"> archery</w:t>
+      </w:r>
+      <w:r>
+        <w:rPr>
+          <w:lang w:val="en-GB" w:eastAsia="en-US"/>
+        </w:rPr>
+        <w:t xml:space="preserve"> background for the game:</w:t>
+      </w:r>
+      <w:r>
+        <w:rPr>
+          <w:lang w:val="en-GB" w:eastAsia="en-US"/>
+        </w:rPr>
+        <w:t xml:space="preserve"> </w:t>
+      </w:r>
+      <w:r>
+        <w:rPr>
+          <w:lang w:val="en-GB" w:eastAsia="en-US"/>
+        </w:rPr>
+        <w:t xml:space="preserve">player's interaction </w:t>
       </w:r>
       <w:proofErr w:type="gramStart"/>
       <w:r>
@@ -812,19 +1102,13 @@
         <w:rPr>
           <w:lang w:val="en-GB" w:eastAsia="en-US"/>
         </w:rPr>
-        <w:t xml:space="preserve">The player must consider which of the words have the strongest synonymous </w:t>
-      </w:r>
-      <w:r>
-        <w:rPr>
-          <w:lang w:val="en-GB" w:eastAsia="en-US"/>
-        </w:rPr>
-        <w:t xml:space="preserve">relationship to the task </w:t>
-      </w:r>
-      <w:r>
-        <w:rPr>
-          <w:lang w:val="en-GB" w:eastAsia="en-US"/>
-        </w:rPr>
-        <w:t>word and select them in that order.</w:t>
+        <w:t xml:space="preserve">The player </w:t>
+      </w:r>
+      <w:r>
+        <w:rPr>
+          <w:lang w:val="en-GB" w:eastAsia="en-US"/>
+        </w:rPr>
+        <w:t>has to</w:t>
       </w:r>
       <w:r>
         <w:rPr>
@@ -836,7 +1120,55 @@
         <w:rPr>
           <w:lang w:val="en-GB" w:eastAsia="en-US"/>
         </w:rPr>
-        <w:t xml:space="preserve">This task word is unique for each round and </w:t>
+        <w:t xml:space="preserve">consider which of </w:t>
+      </w:r>
+      <w:r>
+        <w:rPr>
+          <w:lang w:val="en-GB" w:eastAsia="en-US"/>
+        </w:rPr>
+        <w:t xml:space="preserve">displayed </w:t>
+      </w:r>
+      <w:r>
+        <w:rPr>
+          <w:lang w:val="en-GB" w:eastAsia="en-US"/>
+        </w:rPr>
+        <w:t xml:space="preserve">words have the strongest synonymous </w:t>
+      </w:r>
+      <w:r>
+        <w:rPr>
+          <w:lang w:val="en-GB" w:eastAsia="en-US"/>
+        </w:rPr>
+        <w:t>relationship</w:t>
+      </w:r>
+      <w:r>
+        <w:rPr>
+          <w:lang w:val="en-GB" w:eastAsia="en-US"/>
+        </w:rPr>
+        <w:t xml:space="preserve"> and marked them in correct </w:t>
+      </w:r>
+      <w:r>
+        <w:rPr>
+          <w:lang w:val="en-GB" w:eastAsia="en-US"/>
+        </w:rPr>
+        <w:t>order.</w:t>
+      </w:r>
+      <w:r>
+        <w:rPr>
+          <w:lang w:val="en-GB" w:eastAsia="en-US"/>
+        </w:rPr>
+        <w:t xml:space="preserve"> </w:t>
+      </w:r>
+      <w:r>
+        <w:rPr>
+          <w:lang w:val="en-GB" w:eastAsia="en-US"/>
+        </w:rPr>
+        <w:t xml:space="preserve">This task is unique for each round and </w:t>
+      </w:r>
+      <w:r>
+        <w:rPr>
+          <w:lang w:val="en-GB" w:eastAsia="en-US"/>
+        </w:rPr>
+        <w:t xml:space="preserve">it </w:t>
       </w:r>
       <w:proofErr w:type="gramStart"/>
       <w:r>
@@ -856,7 +1188,19 @@
         <w:rPr>
           <w:lang w:val="en-GB" w:eastAsia="en-US"/>
         </w:rPr>
-        <w:t>at its beginnings.</w:t>
+        <w:t xml:space="preserve">at </w:t>
+      </w:r>
+      <w:r>
+        <w:rPr>
+          <w:lang w:val="en-GB" w:eastAsia="en-US"/>
+        </w:rPr>
+        <w:t xml:space="preserve">the </w:t>
+      </w:r>
+      <w:r>
+        <w:rPr>
+          <w:lang w:val="en-GB" w:eastAsia="en-US"/>
+        </w:rPr>
+        <w:t>beginning.</w:t>
       </w:r>
       <w:r>
         <w:rPr>
@@ -875,21 +1219,13 @@
         <w:rPr>
           <w:lang w:val="en-GB" w:eastAsia="en-US"/>
         </w:rPr>
-        <w:t xml:space="preserve">which he will be able to </w:t>
-      </w:r>
-      <w:commentRangeStart w:id="1"/>
-      <w:r>
-        <w:rPr>
-          <w:lang w:val="en-GB" w:eastAsia="en-US"/>
-        </w:rPr>
-        <w:t>choose</w:t>
-      </w:r>
-      <w:commentRangeEnd w:id="1"/>
-      <w:r>
-        <w:rPr>
-          <w:rStyle w:val="Odkaznakomentr"/>
-        </w:rPr>
-        <w:commentReference w:id="1"/>
+        <w:t>which he will be able to choose</w:t>
+      </w:r>
+      <w:r>
+        <w:rPr>
+          <w:lang w:val="en-GB" w:eastAsia="en-US"/>
+        </w:rPr>
+        <w:t xml:space="preserve"> one</w:t>
       </w:r>
       <w:r>
         <w:rPr>
@@ -908,7 +1244,19 @@
         <w:rPr>
           <w:lang w:val="en-GB" w:eastAsia="en-US"/>
         </w:rPr>
-        <w:t xml:space="preserve">His choice </w:t>
+        <w:t>The</w:t>
+      </w:r>
+      <w:r>
+        <w:rPr>
+          <w:lang w:val="en-GB" w:eastAsia="en-US"/>
+        </w:rPr>
+        <w:t xml:space="preserve"> </w:t>
+      </w:r>
+      <w:r>
+        <w:rPr>
+          <w:lang w:val="en-GB" w:eastAsia="en-US"/>
+        </w:rPr>
+        <w:t xml:space="preserve">choice </w:t>
       </w:r>
       <w:proofErr w:type="gramStart"/>
       <w:r>
@@ -922,26 +1270,25 @@
         <w:rPr>
           <w:lang w:val="en-GB" w:eastAsia="en-US"/>
         </w:rPr>
-        <w:t xml:space="preserve"> by </w:t>
-      </w:r>
-      <w:r>
-        <w:rPr>
-          <w:lang w:val="en-GB" w:eastAsia="en-US"/>
-        </w:rPr>
-        <w:lastRenderedPageBreak/>
-        <w:t>the number of experiences based on previous responses o</w:t>
-      </w:r>
-      <w:r>
-        <w:rPr>
-          <w:lang w:val="en-GB" w:eastAsia="en-US"/>
-        </w:rPr>
-        <w:t>f other players to the same task</w:t>
-      </w:r>
-      <w:r>
-        <w:rPr>
-          <w:lang w:val="en-GB" w:eastAsia="en-US"/>
-        </w:rPr>
-        <w:t xml:space="preserve"> and possible bonuses.</w:t>
+        <w:t xml:space="preserve"> by experiences based on previous responses o</w:t>
+      </w:r>
+      <w:r>
+        <w:rPr>
+          <w:lang w:val="en-GB" w:eastAsia="en-US"/>
+        </w:rPr>
+        <w:t xml:space="preserve">f other players </w:t>
+      </w:r>
+      <w:r>
+        <w:rPr>
+          <w:lang w:val="en-GB" w:eastAsia="en-US"/>
+        </w:rPr>
+        <w:t>and then the possible bonuses will be calculated</w:t>
+      </w:r>
+      <w:r>
+        <w:rPr>
+          <w:lang w:val="en-GB" w:eastAsia="en-US"/>
+        </w:rPr>
+        <w:t>.</w:t>
       </w:r>
     </w:p>
     <w:p>
@@ -956,19 +1303,31 @@
         <w:rPr>
           <w:lang w:val="en-GB" w:eastAsia="en-US"/>
         </w:rPr>
-        <w:t>In addition to the archery theme,</w:t>
-      </w:r>
-      <w:r>
-        <w:rPr>
-          <w:lang w:val="en-GB" w:eastAsia="en-US"/>
-        </w:rPr>
-        <w:t xml:space="preserve"> </w:t>
-      </w:r>
-      <w:r>
-        <w:rPr>
-          <w:lang w:val="en-GB" w:eastAsia="en-US"/>
-        </w:rPr>
-        <w:t xml:space="preserve">we added other game elements </w:t>
+        <w:t>In addition</w:t>
+      </w:r>
+      <w:r>
+        <w:rPr>
+          <w:lang w:val="en-GB" w:eastAsia="en-US"/>
+        </w:rPr>
+        <w:t>,</w:t>
+      </w:r>
+      <w:r>
+        <w:rPr>
+          <w:lang w:val="en-GB" w:eastAsia="en-US"/>
+        </w:rPr>
+        <w:t xml:space="preserve"> we added </w:t>
+      </w:r>
+      <w:r>
+        <w:rPr>
+          <w:lang w:val="en-GB" w:eastAsia="en-US"/>
+        </w:rPr>
+        <w:t xml:space="preserve">more </w:t>
+      </w:r>
+      <w:r>
+        <w:rPr>
+          <w:lang w:val="en-GB" w:eastAsia="en-US"/>
+        </w:rPr>
+        <w:t xml:space="preserve">game elements </w:t>
       </w:r>
       <w:r>
         <w:rPr>
@@ -980,7 +1339,19 @@
         <w:rPr>
           <w:lang w:val="en-GB" w:eastAsia="en-US"/>
         </w:rPr>
-        <w:t>motivate the player and make the game more enjoyable:</w:t>
+        <w:t>motivate the player</w:t>
+      </w:r>
+      <w:r>
+        <w:rPr>
+          <w:lang w:val="en-GB" w:eastAsia="en-US"/>
+        </w:rPr>
+        <w:t>s</w:t>
+      </w:r>
+      <w:r>
+        <w:rPr>
+          <w:lang w:val="en-GB" w:eastAsia="en-US"/>
+        </w:rPr>
+        <w:t xml:space="preserve"> and make the game more enjoyable:</w:t>
       </w:r>
     </w:p>
     <w:p>
@@ -994,37 +1365,7 @@
         <w:rPr>
           <w:lang w:val="en-GB"/>
         </w:rPr>
-        <w:t>Rewarding players</w:t>
-      </w:r>
-      <w:r>
-        <w:rPr>
-          <w:lang w:val="en-GB"/>
-        </w:rPr>
-        <w:t xml:space="preserve"> – </w:t>
-      </w:r>
-      <w:r>
-        <w:rPr>
-          <w:lang w:val="en-GB"/>
-        </w:rPr>
-        <w:t xml:space="preserve">as already </w:t>
-      </w:r>
-      <w:r>
-        <w:rPr>
-          <w:lang w:val="en-GB"/>
-        </w:rPr>
-        <w:t>mentione</w:t>
-      </w:r>
-      <w:r>
-        <w:rPr>
-          <w:lang w:val="en-GB"/>
-        </w:rPr>
-        <w:t>d</w:t>
-      </w:r>
-      <w:r>
-        <w:rPr>
-          <w:lang w:val="en-GB"/>
-        </w:rPr>
-        <w:t xml:space="preserve"> the player get experience from</w:t>
+        <w:t>Rewarding</w:t>
       </w:r>
       <w:r>
         <w:rPr>
@@ -1036,13 +1377,49 @@
         <w:rPr>
           <w:lang w:val="en-GB"/>
         </w:rPr>
-        <w:t>selecting words, for which he increases his</w:t>
-      </w:r>
-      <w:r>
-        <w:rPr>
-          <w:lang w:val="en-GB"/>
-        </w:rPr>
-        <w:t xml:space="preserve"> level.</w:t>
+        <w:t xml:space="preserve">– </w:t>
+      </w:r>
+      <w:r>
+        <w:rPr>
+          <w:lang w:val="en-GB"/>
+        </w:rPr>
+        <w:t xml:space="preserve">as </w:t>
+      </w:r>
+      <w:r>
+        <w:rPr>
+          <w:lang w:val="en-GB"/>
+        </w:rPr>
+        <w:t xml:space="preserve">we </w:t>
+      </w:r>
+      <w:r>
+        <w:rPr>
+          <w:lang w:val="en-GB"/>
+        </w:rPr>
+        <w:t>already mentione</w:t>
+      </w:r>
+      <w:r>
+        <w:rPr>
+          <w:lang w:val="en-GB"/>
+        </w:rPr>
+        <w:t>d, the players get experience from</w:t>
+      </w:r>
+      <w:r>
+        <w:rPr>
+          <w:lang w:val="en-GB"/>
+        </w:rPr>
+        <w:t xml:space="preserve"> </w:t>
+      </w:r>
+      <w:r>
+        <w:rPr>
+          <w:lang w:val="en-GB"/>
+        </w:rPr>
+        <w:t xml:space="preserve">selecting words, for which they increase their </w:t>
+      </w:r>
+      <w:r>
+        <w:rPr>
+          <w:lang w:val="en-GB"/>
+        </w:rPr>
+        <w:t>level.</w:t>
       </w:r>
     </w:p>
     <w:p>
@@ -1056,7 +1433,7 @@
         <w:rPr>
           <w:lang w:val="en-GB"/>
         </w:rPr>
-        <w:t>Tree of skills</w:t>
+        <w:t xml:space="preserve">Tree of skills </w:t>
       </w:r>
       <w:r>
         <w:rPr>
@@ -1068,21 +1445,21 @@
         <w:rPr>
           <w:lang w:val="en-GB"/>
         </w:rPr>
-        <w:t xml:space="preserve">the next game add-on are four skills that </w:t>
+        <w:t xml:space="preserve">there are four </w:t>
       </w:r>
       <w:proofErr w:type="gramStart"/>
       <w:r>
         <w:rPr>
           <w:lang w:val="en-GB"/>
         </w:rPr>
-        <w:t>can be improved</w:t>
+        <w:t>skills, that</w:t>
       </w:r>
       <w:proofErr w:type="gramEnd"/>
       <w:r>
         <w:rPr>
           <w:lang w:val="en-GB"/>
         </w:rPr>
-        <w:t xml:space="preserve"> by players based on their achieved levels.</w:t>
+        <w:t xml:space="preserve"> can be improved by players based on their achieved levels.</w:t>
       </w:r>
       <w:r>
         <w:rPr>
@@ -1094,25 +1471,14 @@
         <w:rPr>
           <w:lang w:val="en-GB"/>
         </w:rPr>
-        <w:t xml:space="preserve">They get one point for each level, and for the five </w:t>
-      </w:r>
-      <w:r>
-        <w:rPr>
-          <w:lang w:val="en-GB"/>
-        </w:rPr>
-        <w:t>points,</w:t>
-      </w:r>
-      <w:r>
-        <w:rPr>
-          <w:lang w:val="en-GB"/>
-        </w:rPr>
-        <w:t xml:space="preserve"> they can improve the level of one of the </w:t>
-      </w:r>
-      <w:r>
-        <w:rPr>
-          <w:lang w:val="en-GB"/>
-        </w:rPr>
-        <w:t>skills. Maximum level of skill is five. Here is a list of skills that are in game:</w:t>
+        <w:t xml:space="preserve">They get one point for each level, and for the five points, they can improve the level of one </w:t>
+      </w:r>
+      <w:r>
+        <w:rPr>
+          <w:lang w:val="en-GB"/>
+        </w:rPr>
+        <w:lastRenderedPageBreak/>
+        <w:t>of the skills. Maximum level of skill is five. Here is a list of skills that are in game:</w:t>
       </w:r>
     </w:p>
     <w:p>
@@ -1130,31 +1496,7 @@
         <w:rPr>
           <w:lang w:val="en-GB"/>
         </w:rPr>
-        <w:t>Power</w:t>
-      </w:r>
-      <w:r>
-        <w:rPr>
-          <w:lang w:val="en-GB"/>
-        </w:rPr>
-        <w:t xml:space="preserve"> – </w:t>
-      </w:r>
-      <w:r>
-        <w:rPr>
-          <w:lang w:val="en-GB"/>
-        </w:rPr>
-        <w:t>will determine the number of arrows in each round</w:t>
-      </w:r>
-      <w:r>
-        <w:rPr>
-          <w:lang w:val="en-GB"/>
-        </w:rPr>
-        <w:t xml:space="preserve">. </w:t>
-      </w:r>
-      <w:r>
-        <w:rPr>
-          <w:lang w:val="en-GB"/>
-        </w:rPr>
-        <w:t>At the same time, by enhancing this skill, you will get a new visual for arrows as well as successes for the collection</w:t>
+        <w:t>Power – will determine the number of arrows in each round. At the same time, by enhancing this skill, you will get a new visual for arrows as well as successes for the collection</w:t>
       </w:r>
     </w:p>
     <w:p>
@@ -1168,37 +1510,23 @@
           <w:lang w:val="en-GB"/>
         </w:rPr>
       </w:pPr>
-      <w:commentRangeStart w:id="2"/>
-      <w:r>
-        <w:rPr>
-          <w:lang w:val="en-GB"/>
-        </w:rPr>
-        <w:t>Horizon</w:t>
-      </w:r>
-      <w:commentRangeEnd w:id="2"/>
-      <w:r>
-        <w:rPr>
-          <w:rStyle w:val="Odkaznakomentr"/>
-        </w:rPr>
-        <w:commentReference w:id="2"/>
-      </w:r>
-      <w:r>
-        <w:rPr>
-          <w:lang w:val="en-GB"/>
-        </w:rPr>
-        <w:t xml:space="preserve"> – </w:t>
-      </w:r>
-      <w:r>
-        <w:rPr>
-          <w:lang w:val="en-GB"/>
-        </w:rPr>
-        <w:t>b</w:t>
-      </w:r>
-      <w:r>
-        <w:rPr>
-          <w:lang w:val="en-GB"/>
-        </w:rPr>
-        <w:t>y upgrading, player unlocks a greater number of targets in each round. Thanks to this skill, he can also get two achievements in the collection.</w:t>
+      <w:r>
+        <w:rPr>
+          <w:lang w:val="en-GB"/>
+        </w:rPr>
+        <w:t xml:space="preserve">Visibility </w:t>
+      </w:r>
+      <w:r>
+        <w:rPr>
+          <w:lang w:val="en-GB"/>
+        </w:rPr>
+        <w:t xml:space="preserve">– </w:t>
+      </w:r>
+      <w:r>
+        <w:rPr>
+          <w:lang w:val="en-GB"/>
+        </w:rPr>
+        <w:t>by upgrading, player unlocks a greater number of targets in each round. Thanks to this skill, he can also get two achievements in the collection.</w:t>
       </w:r>
     </w:p>
     <w:p>
@@ -1316,13 +1644,7 @@
         <w:rPr>
           <w:lang w:val="en-GB"/>
         </w:rPr>
-        <w:t xml:space="preserve">players have the opportunity to </w:t>
-      </w:r>
-      <w:r>
-        <w:rPr>
-          <w:lang w:val="en-GB"/>
-        </w:rPr>
-        <w:t xml:space="preserve">get achievements for reaching the </w:t>
+        <w:t xml:space="preserve">players have the opportunity to get achievements for reaching the </w:t>
       </w:r>
       <w:r>
         <w:rPr>
@@ -1334,13 +1656,7 @@
         <w:rPr>
           <w:lang w:val="en-GB"/>
         </w:rPr>
-        <w:t>.</w:t>
-      </w:r>
-      <w:r>
-        <w:rPr>
-          <w:lang w:val="en-GB"/>
-        </w:rPr>
-        <w:t xml:space="preserve"> </w:t>
+        <w:t xml:space="preserve">. </w:t>
       </w:r>
       <w:r>
         <w:rPr>
@@ -1360,25 +1676,25 @@
         <w:rPr>
           <w:lang w:val="en-GB"/>
         </w:rPr>
-        <w:t xml:space="preserve"> along with the name of the player in the </w:t>
-      </w:r>
-      <w:r>
-        <w:rPr>
-          <w:lang w:val="en-GB"/>
-        </w:rPr>
-        <w:t>rankings</w:t>
-      </w:r>
-      <w:r>
-        <w:rPr>
-          <w:lang w:val="en-GB"/>
-        </w:rPr>
-        <w:t xml:space="preserve"> using the icon. </w:t>
-      </w:r>
-      <w:r>
-        <w:rPr>
-          <w:lang w:val="en-GB"/>
-        </w:rPr>
-        <w:t>The other two are already in the rankings so we do not want to show them</w:t>
+        <w:t xml:space="preserve"> along with the name of the player in the rankings using the icon. </w:t>
+      </w:r>
+      <w:r>
+        <w:rPr>
+          <w:lang w:val="en-GB"/>
+        </w:rPr>
+        <w:t>The other two are already in the rankings</w:t>
+      </w:r>
+      <w:r>
+        <w:rPr>
+          <w:lang w:val="en-GB"/>
+        </w:rPr>
+        <w:t>,</w:t>
+      </w:r>
+      <w:r>
+        <w:rPr>
+          <w:lang w:val="en-GB"/>
+        </w:rPr>
+        <w:t xml:space="preserve"> so we do not want to show them</w:t>
       </w:r>
       <w:r>
         <w:rPr>
@@ -1402,7 +1718,7 @@
         <w:rPr>
           <w:lang w:val="en-GB"/>
         </w:rPr>
-        <w:t>Achieving certain levels</w:t>
+        <w:t>achieving certain levels,</w:t>
       </w:r>
     </w:p>
     <w:p>
@@ -1420,7 +1736,7 @@
         <w:rPr>
           <w:lang w:val="en-GB"/>
         </w:rPr>
-        <w:t>Getting a certain number of points per game</w:t>
+        <w:t>getting a certain number of points per game,</w:t>
       </w:r>
     </w:p>
     <w:p>
@@ -1438,7 +1754,19 @@
         <w:rPr>
           <w:lang w:val="en-GB"/>
         </w:rPr>
-        <w:t>Enhancement of attributes</w:t>
+        <w:t>e</w:t>
+      </w:r>
+      <w:r>
+        <w:rPr>
+          <w:lang w:val="en-GB"/>
+        </w:rPr>
+        <w:t>nhancement of attributes</w:t>
+      </w:r>
+      <w:r>
+        <w:rPr>
+          <w:lang w:val="en-GB"/>
+        </w:rPr>
+        <w:t>,</w:t>
       </w:r>
     </w:p>
     <w:p>
@@ -1452,16 +1780,25 @@
           <w:lang w:val="en-GB"/>
         </w:rPr>
       </w:pPr>
-      <w:r>
-        <w:rPr>
-          <w:lang w:val="en-GB"/>
-        </w:rPr>
-        <w:t>Achieving the number of synonymous evaluations</w:t>
+      <w:proofErr w:type="gramStart"/>
+      <w:r>
+        <w:rPr>
+          <w:lang w:val="en-GB"/>
+        </w:rPr>
+        <w:t>achieving</w:t>
+      </w:r>
+      <w:proofErr w:type="gramEnd"/>
+      <w:r>
+        <w:rPr>
+          <w:lang w:val="en-GB"/>
+        </w:rPr>
+        <w:t xml:space="preserve"> the specific number of synonymous evaluations.</w:t>
       </w:r>
     </w:p>
     <w:p>
       <w:pPr>
         <w:pStyle w:val="StyleNumbered"/>
+        <w:ind w:right="-1"/>
         <w:rPr>
           <w:lang w:val="en-GB"/>
         </w:rPr>
@@ -1508,13 +1845,25 @@
         <w:rPr>
           <w:lang w:val="en-GB"/>
         </w:rPr>
-        <w:t xml:space="preserve"> to compare players by the levels and the number of synonymo</w:t>
-      </w:r>
-      <w:r>
-        <w:rPr>
-          <w:lang w:val="en-GB"/>
-        </w:rPr>
-        <w:t xml:space="preserve">us evaluations. </w:t>
+        <w:t xml:space="preserve"> </w:t>
+      </w:r>
+      <w:r>
+        <w:rPr>
+          <w:lang w:val="en-GB"/>
+        </w:rPr>
+        <w:t xml:space="preserve">as </w:t>
+      </w:r>
+      <w:r>
+        <w:rPr>
+          <w:lang w:val="en-GB"/>
+        </w:rPr>
+        <w:t xml:space="preserve">player </w:t>
+      </w:r>
+      <w:r>
+        <w:rPr>
+          <w:lang w:val="en-GB"/>
+        </w:rPr>
+        <w:t xml:space="preserve">comparison. </w:t>
       </w:r>
       <w:r>
         <w:rPr>
@@ -1532,379 +1881,442 @@
         <w:rPr>
           <w:lang w:val="en-GB"/>
         </w:rPr>
-        <w:t>statistics of the currently logged-in player.</w:t>
+        <w:t>statistics of currently logged player.</w:t>
       </w:r>
     </w:p>
     <w:p>
       <w:pPr>
-        <w:pStyle w:val="Nadpis1"/>
-        <w:rPr>
-          <w:lang w:val="en-GB"/>
-        </w:rPr>
-      </w:pPr>
-      <w:r>
-        <w:rPr>
-          <w:lang w:val="en-GB"/>
-        </w:rPr>
-        <w:t>Conclusions</w:t>
-      </w:r>
+        <w:pStyle w:val="StyleNumbered"/>
+        <w:numPr>
+          <w:ilvl w:val="0"/>
+          <w:numId w:val="0"/>
+        </w:numPr>
+        <w:ind w:left="113" w:right="-993"/>
+        <w:rPr>
+          <w:lang w:val="en-GB"/>
+        </w:rPr>
+      </w:pPr>
     </w:p>
     <w:p>
       <w:pPr>
-        <w:pStyle w:val="NormalFirst"/>
-        <w:rPr>
-          <w:color w:val="FF0000"/>
-          <w:lang w:val="en-GB" w:eastAsia="en-US"/>
-        </w:rPr>
-      </w:pPr>
-      <w:r>
-        <w:rPr>
-          <w:color w:val="FF0000"/>
-          <w:lang w:val="en-GB" w:eastAsia="en-US"/>
-        </w:rPr>
-        <w:t xml:space="preserve">In the </w:t>
+        <w:pStyle w:val="StyleNumbered"/>
+        <w:numPr>
+          <w:ilvl w:val="0"/>
+          <w:numId w:val="0"/>
+        </w:numPr>
+        <w:ind w:left="113" w:right="-1"/>
+        <w:rPr>
+          <w:lang w:val="en-GB"/>
+        </w:rPr>
+      </w:pPr>
+      <w:r>
+        <w:rPr>
+          <w:lang w:val="en-GB"/>
+        </w:rPr>
+        <w:t xml:space="preserve">On </w:t>
+      </w:r>
+      <w:r>
+        <w:rPr>
+          <w:lang w:val="en-GB"/>
+        </w:rPr>
+        <w:t xml:space="preserve">the </w:t>
+      </w:r>
+      <w:r>
+        <w:rPr>
+          <w:lang w:val="en-GB"/>
+        </w:rPr>
+        <w:fldChar w:fldCharType="begin"/>
+      </w:r>
+      <w:r>
+        <w:rPr>
+          <w:lang w:val="en-GB"/>
+        </w:rPr>
+        <w:instrText xml:space="preserve"> REF _Ref1681539 \h </w:instrText>
+      </w:r>
+      <w:r>
+        <w:rPr>
+          <w:lang w:val="en-GB"/>
+        </w:rPr>
+      </w:r>
+      <w:r>
+        <w:rPr>
+          <w:lang w:val="en-GB"/>
+        </w:rPr>
+        <w:fldChar w:fldCharType="separate"/>
+      </w:r>
+      <w:r>
+        <w:t xml:space="preserve">Figure </w:t>
+      </w:r>
+      <w:r>
+        <w:rPr>
+          <w:noProof/>
+        </w:rPr>
+        <w:t>2</w:t>
+      </w:r>
+      <w:r>
+        <w:rPr>
+          <w:lang w:val="en-GB"/>
+        </w:rPr>
+        <w:fldChar w:fldCharType="end"/>
+      </w:r>
+      <w:r>
+        <w:rPr>
+          <w:lang w:val="en-GB"/>
+        </w:rPr>
+        <w:t>,</w:t>
+      </w:r>
+      <w:r>
+        <w:rPr>
+          <w:lang w:val="en-GB"/>
+        </w:rPr>
+        <w:t xml:space="preserve"> </w:t>
+      </w:r>
+      <w:r>
+        <w:rPr>
+          <w:lang w:val="en-GB"/>
+        </w:rPr>
+        <w:t xml:space="preserve">we can see the design </w:t>
+      </w:r>
+      <w:r>
+        <w:rPr>
+          <w:lang w:val="en-GB"/>
+        </w:rPr>
+        <w:t xml:space="preserve">of </w:t>
+      </w:r>
+      <w:r>
+        <w:rPr>
+          <w:lang w:val="en-GB"/>
+        </w:rPr>
+        <w:t>the game.</w:t>
+      </w:r>
+      <w:r>
+        <w:rPr>
+          <w:lang w:val="en-GB"/>
+        </w:rPr>
+        <w:t xml:space="preserve"> </w:t>
+      </w:r>
+      <w:r>
+        <w:rPr>
+          <w:lang w:val="en-GB"/>
+        </w:rPr>
+        <w:t>Our goal was to create a simple design to achieve the best possible usability.</w:t>
+      </w:r>
+      <w:r>
+        <w:rPr>
+          <w:lang w:val="en-GB"/>
+        </w:rPr>
+        <w:t xml:space="preserve"> </w:t>
+      </w:r>
+      <w:r>
+        <w:rPr>
+          <w:lang w:val="en-GB"/>
+        </w:rPr>
+        <w:t xml:space="preserve">We focused on </w:t>
+      </w:r>
+      <w:r>
+        <w:rPr>
+          <w:lang w:val="en-GB"/>
+        </w:rPr>
+        <w:t xml:space="preserve">learnability and efficiency. </w:t>
+      </w:r>
+      <w:r>
+        <w:rPr>
+          <w:lang w:val="en-GB"/>
+        </w:rPr>
+        <w:t>All m</w:t>
+      </w:r>
+      <w:r>
+        <w:rPr>
+          <w:lang w:val="en-GB"/>
+        </w:rPr>
+        <w:t xml:space="preserve">ajor features </w:t>
       </w:r>
       <w:proofErr w:type="gramStart"/>
       <w:r>
         <w:rPr>
-          <w:color w:val="FF0000"/>
-          <w:lang w:val="en-GB" w:eastAsia="en-US"/>
-        </w:rPr>
-        <w:t>conclusions</w:t>
+          <w:lang w:val="en-GB"/>
+        </w:rPr>
+        <w:t>are divided</w:t>
       </w:r>
       <w:proofErr w:type="gramEnd"/>
       <w:r>
         <w:rPr>
-          <w:color w:val="FF0000"/>
-          <w:lang w:val="en-GB" w:eastAsia="en-US"/>
-        </w:rPr>
-        <w:t xml:space="preserve"> you should </w:t>
-      </w:r>
-      <w:r>
-        <w:rPr>
-          <w:color w:val="FF0000"/>
-          <w:lang w:val="en-GB" w:eastAsia="en-US"/>
-        </w:rPr>
-        <w:t xml:space="preserve">summarize </w:t>
-      </w:r>
-      <w:r>
-        <w:rPr>
-          <w:color w:val="FF0000"/>
-          <w:lang w:val="en-GB" w:eastAsia="en-US"/>
-        </w:rPr>
-        <w:t xml:space="preserve">your contribution. Throughout the entire </w:t>
-      </w:r>
-      <w:proofErr w:type="gramStart"/>
-      <w:r>
-        <w:rPr>
-          <w:color w:val="FF0000"/>
-          <w:lang w:val="en-GB" w:eastAsia="en-US"/>
-        </w:rPr>
-        <w:t>paper</w:t>
-      </w:r>
-      <w:proofErr w:type="gramEnd"/>
-      <w:r>
-        <w:rPr>
-          <w:color w:val="FF0000"/>
-          <w:lang w:val="en-GB" w:eastAsia="en-US"/>
-        </w:rPr>
-        <w:t xml:space="preserve"> it is important to use </w:t>
-      </w:r>
-      <w:r>
-        <w:rPr>
-          <w:color w:val="FF0000"/>
-          <w:lang w:val="en-GB" w:eastAsia="en-US"/>
-        </w:rPr>
-        <w:t>proper</w:t>
-      </w:r>
-      <w:r>
-        <w:rPr>
-          <w:color w:val="FF0000"/>
-          <w:lang w:val="en-GB" w:eastAsia="en-US"/>
-        </w:rPr>
-        <w:t xml:space="preserve"> English grammar</w:t>
-      </w:r>
-      <w:r>
-        <w:rPr>
-          <w:color w:val="FF0000"/>
-          <w:lang w:val="en-GB" w:eastAsia="en-US"/>
-        </w:rPr>
-        <w:t xml:space="preserve"> and use a </w:t>
-      </w:r>
-      <w:r>
-        <w:rPr>
-          <w:color w:val="FF0000"/>
-          <w:lang w:val="en-GB" w:eastAsia="en-US"/>
-        </w:rPr>
-        <w:t>formal style of writing</w:t>
-      </w:r>
-      <w:r>
-        <w:rPr>
-          <w:color w:val="FF0000"/>
-          <w:lang w:val="en-GB" w:eastAsia="en-US"/>
-        </w:rPr>
-        <w:t xml:space="preserve">. Your supervisor will be helpful in advising </w:t>
-      </w:r>
-      <w:r>
-        <w:rPr>
-          <w:color w:val="FF0000"/>
-          <w:lang w:val="en-GB" w:eastAsia="en-US"/>
-        </w:rPr>
-        <w:t xml:space="preserve">you on </w:t>
-      </w:r>
-      <w:r>
-        <w:rPr>
-          <w:color w:val="FF0000"/>
-          <w:lang w:val="en-GB" w:eastAsia="en-US"/>
-        </w:rPr>
-        <w:t>the content of your paper. We wish you good luck in writing your paper.</w:t>
+          <w:lang w:val="en-GB"/>
+        </w:rPr>
+        <w:t xml:space="preserve"> into four</w:t>
+      </w:r>
+      <w:r>
+        <w:rPr>
+          <w:lang w:val="en-GB"/>
+        </w:rPr>
+        <w:t xml:space="preserve"> buttons at the top and are available in each mode</w:t>
+      </w:r>
+      <w:r>
+        <w:rPr>
+          <w:lang w:val="en-GB"/>
+        </w:rPr>
+        <w:t>.</w:t>
+      </w:r>
+      <w:r>
+        <w:rPr>
+          <w:lang w:val="en-GB"/>
+        </w:rPr>
+        <w:t xml:space="preserve"> </w:t>
+      </w:r>
+      <w:r>
+        <w:rPr>
+          <w:lang w:val="en-GB"/>
+        </w:rPr>
+        <w:t>This will help players navigate quickly</w:t>
+      </w:r>
+      <w:r>
+        <w:rPr>
+          <w:lang w:val="en-GB"/>
+        </w:rPr>
+        <w:t xml:space="preserve"> </w:t>
+      </w:r>
+      <w:r>
+        <w:rPr>
+          <w:lang w:val="en-GB"/>
+        </w:rPr>
+        <w:t>through all the options.</w:t>
       </w:r>
     </w:p>
     <w:p>
       <w:pPr>
-        <w:rPr>
-          <w:color w:val="FF0000"/>
-          <w:lang w:val="en-GB" w:eastAsia="en-US"/>
-        </w:rPr>
-      </w:pPr>
-      <w:r>
-        <w:rPr>
-          <w:color w:val="FF0000"/>
-          <w:lang w:val="en-GB" w:eastAsia="en-US"/>
-        </w:rPr>
-        <w:t xml:space="preserve">If you need any further information according formatting your </w:t>
-      </w:r>
-      <w:proofErr w:type="gramStart"/>
-      <w:r>
-        <w:rPr>
-          <w:color w:val="FF0000"/>
-          <w:lang w:val="en-GB" w:eastAsia="en-US"/>
-        </w:rPr>
-        <w:t>paper</w:t>
-      </w:r>
-      <w:proofErr w:type="gramEnd"/>
-      <w:r>
-        <w:rPr>
-          <w:color w:val="FF0000"/>
-          <w:lang w:val="en-GB" w:eastAsia="en-US"/>
-        </w:rPr>
-        <w:t xml:space="preserve"> feel free to contact </w:t>
-      </w:r>
-      <w:proofErr w:type="spellStart"/>
-      <w:r>
-        <w:rPr>
-          <w:color w:val="FF0000"/>
-          <w:lang w:val="en-GB" w:eastAsia="en-US"/>
-        </w:rPr>
-        <w:t>Katarína</w:t>
-      </w:r>
-      <w:proofErr w:type="spellEnd"/>
-      <w:r>
-        <w:rPr>
-          <w:color w:val="FF0000"/>
-          <w:lang w:val="en-GB" w:eastAsia="en-US"/>
-        </w:rPr>
-        <w:t xml:space="preserve"> </w:t>
-      </w:r>
-      <w:proofErr w:type="spellStart"/>
-      <w:r>
-        <w:rPr>
-          <w:color w:val="FF0000"/>
-          <w:lang w:val="en-GB" w:eastAsia="en-US"/>
-        </w:rPr>
-        <w:t>Mršková</w:t>
-      </w:r>
-      <w:proofErr w:type="spellEnd"/>
-      <w:r>
-        <w:rPr>
-          <w:color w:val="FF0000"/>
-          <w:lang w:val="en-GB" w:eastAsia="en-US"/>
-        </w:rPr>
-        <w:t xml:space="preserve"> (</w:t>
-      </w:r>
-      <w:r>
-        <w:rPr>
-          <w:rStyle w:val="CodeChar"/>
-          <w:color w:val="FF0000"/>
-          <w:lang w:val="en-GB" w:eastAsia="en-US"/>
-        </w:rPr>
-        <w:t>katarina.mrskova@stuba.sk</w:t>
-      </w:r>
-      <w:r>
-        <w:rPr>
-          <w:color w:val="FF0000"/>
-          <w:lang w:val="en-GB" w:eastAsia="en-US"/>
-        </w:rPr>
-        <w:t xml:space="preserve">). This file is available at the IIT.SRC web page: </w:t>
-      </w:r>
-      <w:r>
-        <w:rPr>
-          <w:rStyle w:val="CodeChar"/>
-          <w:color w:val="FF0000"/>
-          <w:lang w:val="en-GB"/>
-        </w:rPr>
-        <w:t>www.fiit.stuba.sk/iit-src</w:t>
-      </w:r>
-      <w:r>
-        <w:rPr>
-          <w:color w:val="FF0000"/>
-          <w:lang w:val="en-GB" w:eastAsia="en-US"/>
-        </w:rPr>
-        <w:t>.</w:t>
+        <w:pStyle w:val="StyleNumbered"/>
+        <w:keepNext/>
+        <w:numPr>
+          <w:ilvl w:val="0"/>
+          <w:numId w:val="0"/>
+        </w:numPr>
+        <w:ind w:left="113" w:right="-568"/>
+      </w:pPr>
+      <w:r>
+        <w:rPr>
+          <w:noProof/>
+          <w:lang w:val="sk-SK"/>
+        </w:rPr>
+        <w:drawing>
+          <wp:inline distT="0" distB="0" distL="0" distR="0" wp14:anchorId="3ED2F49F" wp14:editId="3DFF4BAF">
+            <wp:extent cx="2430145" cy="1391285"/>
+            <wp:effectExtent l="0" t="0" r="8255" b="0"/>
+            <wp:docPr id="4" name="Obrázok 4"/>
+            <wp:cNvGraphicFramePr>
+              <a:graphicFrameLocks xmlns:a="http://schemas.openxmlformats.org/drawingml/2006/main" noChangeAspect="1"/>
+            </wp:cNvGraphicFramePr>
+            <a:graphic xmlns:a="http://schemas.openxmlformats.org/drawingml/2006/main">
+              <a:graphicData uri="http://schemas.openxmlformats.org/drawingml/2006/picture">
+                <pic:pic xmlns:pic="http://schemas.openxmlformats.org/drawingml/2006/picture">
+                  <pic:nvPicPr>
+                    <pic:cNvPr id="4" name="GameScreenBlackWhite.png"/>
+                    <pic:cNvPicPr/>
+                  </pic:nvPicPr>
+                  <pic:blipFill>
+                    <a:blip r:embed="rId12" cstate="print">
+                      <a:extLst>
+                        <a:ext uri="{28A0092B-C50C-407E-A947-70E740481C1C}">
+                          <a14:useLocalDpi xmlns:a14="http://schemas.microsoft.com/office/drawing/2010/main" val="0"/>
+                        </a:ext>
+                      </a:extLst>
+                    </a:blip>
+                    <a:stretch>
+                      <a:fillRect/>
+                    </a:stretch>
+                  </pic:blipFill>
+                  <pic:spPr>
+                    <a:xfrm>
+                      <a:off x="0" y="0"/>
+                      <a:ext cx="2430145" cy="1391285"/>
+                    </a:xfrm>
+                    <a:prstGeom prst="rect">
+                      <a:avLst/>
+                    </a:prstGeom>
+                  </pic:spPr>
+                </pic:pic>
+              </a:graphicData>
+            </a:graphic>
+          </wp:inline>
+        </w:drawing>
       </w:r>
     </w:p>
     <w:p>
       <w:pPr>
-        <w:rPr>
-          <w:color w:val="FF0000"/>
-          <w:lang w:val="en-GB" w:eastAsia="en-US"/>
-        </w:rPr>
-      </w:pPr>
-      <w:r>
-        <w:rPr>
-          <w:color w:val="FF0000"/>
-          <w:lang w:val="en-GB" w:eastAsia="en-US"/>
-        </w:rPr>
-        <w:t>I</w:t>
-      </w:r>
-      <w:r>
-        <w:rPr>
-          <w:color w:val="FF0000"/>
-          <w:lang w:val="en-GB" w:eastAsia="en-US"/>
-        </w:rPr>
-        <w:t>f</w:t>
-      </w:r>
-      <w:r>
-        <w:rPr>
-          <w:color w:val="FF0000"/>
-          <w:lang w:val="en-GB" w:eastAsia="en-US"/>
-        </w:rPr>
-        <w:t xml:space="preserve"> your paper was written as a part of </w:t>
-      </w:r>
-      <w:r>
-        <w:rPr>
-          <w:color w:val="FF0000"/>
-          <w:lang w:val="en-GB" w:eastAsia="en-US"/>
-        </w:rPr>
-        <w:t xml:space="preserve">a </w:t>
-      </w:r>
-      <w:r>
-        <w:rPr>
-          <w:color w:val="FF0000"/>
-          <w:lang w:val="en-GB" w:eastAsia="en-US"/>
-        </w:rPr>
-        <w:t xml:space="preserve">research </w:t>
-      </w:r>
-      <w:proofErr w:type="gramStart"/>
-      <w:r>
-        <w:rPr>
-          <w:color w:val="FF0000"/>
-          <w:lang w:val="en-GB" w:eastAsia="en-US"/>
-        </w:rPr>
-        <w:t>project</w:t>
-      </w:r>
-      <w:proofErr w:type="gramEnd"/>
-      <w:r>
-        <w:rPr>
-          <w:color w:val="FF0000"/>
-          <w:lang w:val="en-GB" w:eastAsia="en-US"/>
-        </w:rPr>
-        <w:t xml:space="preserve"> it is recommended to add an Acknowledgement</w:t>
-      </w:r>
-      <w:r>
-        <w:rPr>
-          <w:color w:val="FF0000"/>
-          <w:lang w:val="en-GB" w:eastAsia="en-US"/>
-        </w:rPr>
-        <w:t xml:space="preserve"> at the end of the paper</w:t>
-      </w:r>
-      <w:r>
-        <w:rPr>
-          <w:color w:val="FF0000"/>
-          <w:lang w:val="en-GB" w:eastAsia="en-US"/>
-        </w:rPr>
-        <w:t>.</w:t>
+        <w:pStyle w:val="Popis"/>
+        <w:ind w:right="-142"/>
+        <w:rPr>
+          <w:lang w:val="en-GB"/>
+        </w:rPr>
+      </w:pPr>
+      <w:bookmarkStart w:id="2" w:name="_Ref1681539"/>
+      <w:r>
+        <w:t xml:space="preserve">Figure </w:t>
+      </w:r>
+      <w:r>
+        <w:fldChar w:fldCharType="begin"/>
+      </w:r>
+      <w:r>
+        <w:instrText xml:space="preserve"> SEQ Obrázok \* ARABIC </w:instrText>
+      </w:r>
+      <w:r>
+        <w:fldChar w:fldCharType="separate"/>
+      </w:r>
+      <w:r>
+        <w:rPr>
+          <w:noProof/>
+        </w:rPr>
+        <w:t>2</w:t>
+      </w:r>
+      <w:r>
+        <w:fldChar w:fldCharType="end"/>
+      </w:r>
+      <w:bookmarkEnd w:id="2"/>
+      <w:r>
+        <w:t xml:space="preserve"> D</w:t>
+      </w:r>
+      <w:r>
+        <w:t>esign of the gaming part of the application</w:t>
       </w:r>
     </w:p>
     <w:p>
       <w:pPr>
-        <w:pStyle w:val="Acknowledgement"/>
-        <w:rPr>
-          <w:color w:val="FF0000"/>
-          <w:lang w:val="en-GB"/>
-        </w:rPr>
-      </w:pPr>
-      <w:r>
-        <w:rPr>
-          <w:i/>
-          <w:color w:val="FF0000"/>
-          <w:lang w:val="en-GB"/>
-        </w:rPr>
-        <w:t>Acknowledgement:</w:t>
-      </w:r>
-      <w:r>
-        <w:rPr>
-          <w:color w:val="FF0000"/>
-          <w:lang w:val="en-GB"/>
-        </w:rPr>
-        <w:t xml:space="preserve"> This work was partially supported by the Science and Technology Assistance Agency under the contract </w:t>
-      </w:r>
-      <w:proofErr w:type="gramStart"/>
-      <w:r>
-        <w:rPr>
-          <w:color w:val="FF0000"/>
-          <w:lang w:val="en-GB"/>
-        </w:rPr>
-        <w:t>No</w:t>
-      </w:r>
-      <w:proofErr w:type="gramEnd"/>
-      <w:r>
-        <w:rPr>
-          <w:color w:val="FF0000"/>
-          <w:lang w:val="en-GB"/>
-        </w:rPr>
-        <w:t>. XX-XXXXXX.</w:t>
+        <w:pStyle w:val="Nadpis1"/>
+        <w:rPr>
+          <w:lang w:val="en-GB"/>
+        </w:rPr>
+      </w:pPr>
+      <w:r>
+        <w:rPr>
+          <w:lang w:val="en-GB"/>
+        </w:rPr>
+        <w:t>Conclusions</w:t>
+      </w:r>
+      <w:r>
+        <w:rPr>
+          <w:lang w:val="en-GB"/>
+        </w:rPr>
+        <w:t xml:space="preserve"> and future work</w:t>
       </w:r>
     </w:p>
     <w:p>
       <w:pPr>
-        <w:pStyle w:val="References"/>
-        <w:rPr>
-          <w:lang w:val="en-GB"/>
-        </w:rPr>
-      </w:pPr>
-      <w:r>
-        <w:rPr>
-          <w:lang w:val="en-GB"/>
-        </w:rPr>
-        <w:t>References</w:t>
+        <w:ind w:firstLine="0"/>
+        <w:rPr>
+          <w:lang w:val="en-GB" w:eastAsia="en-US"/>
+        </w:rPr>
+      </w:pPr>
+      <w:r>
+        <w:rPr>
+          <w:lang w:val="en-GB" w:eastAsia="en-US"/>
+        </w:rPr>
+        <w:t>Our application focuses on evaluating and creating synonymous relationships using power of the crowd. Then we create a synonym dictionary using these data.</w:t>
       </w:r>
     </w:p>
     <w:p>
       <w:pPr>
-        <w:pStyle w:val="ReferenceItem"/>
-      </w:pPr>
-      <w:r>
-        <w:t>VON AHN, Luis. Games with a purpose. Computer, 2006, 39.6: 92-94.</w:t>
-      </w:r>
-      <w:r>
-        <w:t>Friedman, A.D., Menon, P.R.: Theory and Design of Switching Circuits. Computer Science Press, Inc., (1975).</w:t>
+        <w:rPr>
+          <w:lang w:val="en-GB" w:eastAsia="en-US"/>
+        </w:rPr>
+      </w:pPr>
+      <w:r>
+        <w:rPr>
+          <w:lang w:val="en-GB" w:eastAsia="en-US"/>
+        </w:rPr>
+        <w:t xml:space="preserve">In the future, the game </w:t>
+      </w:r>
+      <w:proofErr w:type="gramStart"/>
+      <w:r>
+        <w:rPr>
+          <w:lang w:val="en-GB" w:eastAsia="en-US"/>
+        </w:rPr>
+        <w:t>could be modified</w:t>
+      </w:r>
+      <w:proofErr w:type="gramEnd"/>
+      <w:r>
+        <w:rPr>
+          <w:lang w:val="en-GB" w:eastAsia="en-US"/>
+        </w:rPr>
+        <w:t xml:space="preserve"> to focus not only on synonymous relationships, but to collect </w:t>
+      </w:r>
+      <w:r>
+        <w:rPr>
+          <w:lang w:val="en-GB" w:eastAsia="en-US"/>
+        </w:rPr>
+        <w:t xml:space="preserve">other </w:t>
+      </w:r>
+      <w:r>
+        <w:rPr>
+          <w:lang w:val="en-GB" w:eastAsia="en-US"/>
+        </w:rPr>
+        <w:t xml:space="preserve">word-to-word relationships. This would result in a variety of tasks and </w:t>
+      </w:r>
+      <w:r>
+        <w:rPr>
+          <w:lang w:val="en-GB" w:eastAsia="en-US"/>
+        </w:rPr>
+        <w:t xml:space="preserve">in </w:t>
+      </w:r>
+      <w:r>
+        <w:rPr>
+          <w:lang w:val="en-GB" w:eastAsia="en-US"/>
+        </w:rPr>
+        <w:t>increas</w:t>
+      </w:r>
+      <w:r>
+        <w:rPr>
+          <w:lang w:val="en-GB" w:eastAsia="en-US"/>
+        </w:rPr>
+        <w:t xml:space="preserve">ing </w:t>
+      </w:r>
+      <w:r>
+        <w:rPr>
+          <w:lang w:val="en-GB" w:eastAsia="en-US"/>
+        </w:rPr>
+        <w:t>the gaming community.</w:t>
+      </w:r>
+      <w:r>
+        <w:rPr>
+          <w:lang w:val="en-GB" w:eastAsia="en-US"/>
+        </w:rPr>
+        <w:t xml:space="preserve"> </w:t>
+      </w:r>
+      <w:r>
+        <w:rPr>
+          <w:lang w:val="en-GB" w:eastAsia="en-US"/>
+        </w:rPr>
+        <w:t xml:space="preserve">Even greater use is possible for game elements that are in the game. Adding further </w:t>
+      </w:r>
+      <w:r>
+        <w:rPr>
+          <w:lang w:val="en-GB" w:eastAsia="en-US"/>
+        </w:rPr>
+        <w:t>features</w:t>
+      </w:r>
+      <w:r>
+        <w:rPr>
+          <w:lang w:val="en-GB" w:eastAsia="en-US"/>
+        </w:rPr>
+        <w:t xml:space="preserve"> </w:t>
+      </w:r>
+      <w:r>
+        <w:rPr>
+          <w:lang w:val="en-GB" w:eastAsia="en-US"/>
+        </w:rPr>
+        <w:t>could provide additional motivation for players.</w:t>
       </w:r>
     </w:p>
     <w:p>
       <w:pPr>
-        <w:pStyle w:val="ReferenceItem"/>
-      </w:pPr>
-      <w:r>
-        <w:t>VON AHN, Luis</w:t>
-      </w:r>
-      <w:proofErr w:type="gramStart"/>
-      <w:r>
-        <w:t>;</w:t>
-      </w:r>
-      <w:proofErr w:type="gramEnd"/>
-      <w:r>
-        <w:t xml:space="preserve"> DABBISH, Laura. Designing games with a purpose. Communications of the ACM, 2008, 51.8: 58-67.</w:t>
+        <w:pStyle w:val="References"/>
+        <w:rPr>
+          <w:lang w:val="en-GB"/>
+        </w:rPr>
+      </w:pPr>
+      <w:r>
+        <w:rPr>
+          <w:lang w:val="en-GB"/>
+        </w:rPr>
+        <w:t>References</w:t>
       </w:r>
     </w:p>
     <w:p>
@@ -1912,15 +2324,10 @@
         <w:pStyle w:val="ReferenceItem"/>
       </w:pPr>
       <w:r>
-        <w:t xml:space="preserve">DETERDING, Sebastian, et al. Gamification. </w:t>
-      </w:r>
-      <w:proofErr w:type="gramStart"/>
-      <w:r>
-        <w:t>using</w:t>
-      </w:r>
-      <w:proofErr w:type="gramEnd"/>
-      <w:r>
-        <w:t xml:space="preserve"> game-design elements in non-gaming contexts. In: CHI'11 extended abstracts on human factors in computing systems. ACM, 2011. p. 2425-2428.</w:t>
+        <w:t>VON AHN, Luis. Games with a purpose. Computer, 2006, 39.6: 92-94.</w:t>
+      </w:r>
+      <w:r>
+        <w:t>Friedman, A.D., Menon, P.R.: Theory and Design of Switching Circuits. Computer Science Press, Inc., (1975).</w:t>
       </w:r>
     </w:p>
     <w:p>
@@ -1928,6 +2335,38 @@
         <w:pStyle w:val="ReferenceItem"/>
       </w:pPr>
       <w:r>
+        <w:t>VON AHN, Luis</w:t>
+      </w:r>
+      <w:proofErr w:type="gramStart"/>
+      <w:r>
+        <w:t>;</w:t>
+      </w:r>
+      <w:proofErr w:type="gramEnd"/>
+      <w:r>
+        <w:t xml:space="preserve"> DABBISH, Laura. Designing games with a purpose. Communications of the ACM, 2008, 51.8: 58-67.</w:t>
+      </w:r>
+    </w:p>
+    <w:p>
+      <w:pPr>
+        <w:pStyle w:val="ReferenceItem"/>
+      </w:pPr>
+      <w:r>
+        <w:t xml:space="preserve">DETERDING, Sebastian, et al. Gamification. </w:t>
+      </w:r>
+      <w:proofErr w:type="gramStart"/>
+      <w:r>
+        <w:t>using</w:t>
+      </w:r>
+      <w:proofErr w:type="gramEnd"/>
+      <w:r>
+        <w:t xml:space="preserve"> game-design elements in non-gaming contexts. In: CHI'11 extended abstracts on human factors in computing systems. ACM, 2011. p. 2425-2428.</w:t>
+      </w:r>
+    </w:p>
+    <w:p>
+      <w:pPr>
+        <w:pStyle w:val="ReferenceItem"/>
+      </w:pPr>
+      <w:r>
         <w:t xml:space="preserve">BOLLEGALA, </w:t>
       </w:r>
       <w:proofErr w:type="spellStart"/>
@@ -1946,6 +2385,8 @@
       <w:r>
         <w:t>, 2007, 7: 757-766.</w:t>
       </w:r>
+      <w:bookmarkStart w:id="3" w:name="_GoBack"/>
+      <w:bookmarkEnd w:id="3"/>
     </w:p>
     <w:sectPr>
       <w:type w:val="continuous"/>
@@ -1959,477 +2400,10 @@
 </w:document>
 </file>
 
-<file path=word/comments.xml><?xml version="1.0" encoding="utf-8"?>
-<w:comments xmlns:wpc="http://schemas.microsoft.com/office/word/2010/wordprocessingCanvas" xmlns:cx="http://schemas.microsoft.com/office/drawing/2014/chartex" xmlns:cx1="http://schemas.microsoft.com/office/drawing/2015/9/8/chartex" xmlns:mc="http://schemas.openxmlformats.org/markup-compatibility/2006" xmlns:o="urn:schemas-microsoft-com:office:office" xmlns:r="http://schemas.openxmlformats.org/officeDocument/2006/relationships" xmlns:m="http://schemas.openxmlformats.org/officeDocument/2006/math" xmlns:v="urn:schemas-microsoft-com:vml" xmlns:wp14="http://schemas.microsoft.com/office/word/2010/wordprocessingDrawing" xmlns:wp="http://schemas.openxmlformats.org/drawingml/2006/wordprocessingDrawing" xmlns:w10="urn:schemas-microsoft-com:office:word" xmlns:w="http://schemas.openxmlformats.org/wordprocessingml/2006/main" xmlns:w14="http://schemas.microsoft.com/office/word/2010/wordml" xmlns:w15="http://schemas.microsoft.com/office/word/2012/wordml" xmlns:w16se="http://schemas.microsoft.com/office/word/2015/wordml/symex" xmlns:wpg="http://schemas.microsoft.com/office/word/2010/wordprocessingGroup" xmlns:wpi="http://schemas.microsoft.com/office/word/2010/wordprocessingInk" xmlns:wne="http://schemas.microsoft.com/office/word/2006/wordml" xmlns:wps="http://schemas.microsoft.com/office/word/2010/wordprocessingShape" mc:Ignorable="w14 w15 w16se wp14">
-  <w:comment w:id="1" w:author="Gemko" w:date="2019-02-17T21:28:00Z" w:initials="G">
-    <w:p>
-      <w:pPr>
-        <w:pStyle w:val="Textkomentra"/>
-      </w:pPr>
-      <w:r>
-        <w:rPr>
-          <w:rStyle w:val="Odkaznakomentr"/>
-        </w:rPr>
-        <w:annotationRef/>
-      </w:r>
-      <w:proofErr w:type="spellStart"/>
-      <w:r>
-        <w:rPr>
-          <w:lang w:val="en-GB" w:eastAsia="en-US"/>
-        </w:rPr>
-        <w:t>Tieto</w:t>
-      </w:r>
-      <w:proofErr w:type="spellEnd"/>
-      <w:r>
-        <w:rPr>
-          <w:lang w:val="en-GB" w:eastAsia="en-US"/>
-        </w:rPr>
-        <w:t xml:space="preserve"> </w:t>
-      </w:r>
-      <w:proofErr w:type="spellStart"/>
-      <w:r>
-        <w:rPr>
-          <w:lang w:val="en-GB" w:eastAsia="en-US"/>
-        </w:rPr>
-        <w:t>slová</w:t>
-      </w:r>
-      <w:proofErr w:type="spellEnd"/>
-      <w:r>
-        <w:rPr>
-          <w:lang w:val="en-GB" w:eastAsia="en-US"/>
-        </w:rPr>
-        <w:t xml:space="preserve"> </w:t>
-      </w:r>
-      <w:proofErr w:type="spellStart"/>
-      <w:r>
-        <w:rPr>
-          <w:lang w:val="en-GB" w:eastAsia="en-US"/>
-        </w:rPr>
-        <w:t>sa</w:t>
-      </w:r>
-      <w:proofErr w:type="spellEnd"/>
-      <w:r>
-        <w:rPr>
-          <w:lang w:val="en-GB" w:eastAsia="en-US"/>
-        </w:rPr>
-        <w:t xml:space="preserve"> </w:t>
-      </w:r>
-      <w:proofErr w:type="spellStart"/>
-      <w:r>
-        <w:rPr>
-          <w:lang w:val="en-GB" w:eastAsia="en-US"/>
-        </w:rPr>
-        <w:t>nevyberajú</w:t>
-      </w:r>
-      <w:proofErr w:type="spellEnd"/>
-      <w:r>
-        <w:rPr>
-          <w:lang w:val="en-GB" w:eastAsia="en-US"/>
-        </w:rPr>
-        <w:t xml:space="preserve"> </w:t>
-      </w:r>
-      <w:proofErr w:type="spellStart"/>
-      <w:r>
-        <w:rPr>
-          <w:lang w:val="en-GB" w:eastAsia="en-US"/>
-        </w:rPr>
-        <w:t>náhodne</w:t>
-      </w:r>
-      <w:proofErr w:type="spellEnd"/>
-      <w:r>
-        <w:rPr>
-          <w:lang w:val="en-GB" w:eastAsia="en-US"/>
-        </w:rPr>
-        <w:t xml:space="preserve"> ale </w:t>
-      </w:r>
-      <w:proofErr w:type="spellStart"/>
-      <w:r>
-        <w:rPr>
-          <w:lang w:val="en-GB" w:eastAsia="en-US"/>
-        </w:rPr>
-        <w:t>tak</w:t>
-      </w:r>
-      <w:proofErr w:type="spellEnd"/>
-      <w:r>
-        <w:rPr>
-          <w:lang w:val="en-GB" w:eastAsia="en-US"/>
-        </w:rPr>
-        <w:t xml:space="preserve"> aby </w:t>
-      </w:r>
-      <w:proofErr w:type="spellStart"/>
-      <w:r>
-        <w:rPr>
-          <w:lang w:val="en-GB" w:eastAsia="en-US"/>
-        </w:rPr>
-        <w:t>mali</w:t>
-      </w:r>
-      <w:proofErr w:type="spellEnd"/>
-      <w:r>
-        <w:rPr>
-          <w:lang w:val="en-GB" w:eastAsia="en-US"/>
-        </w:rPr>
-        <w:t xml:space="preserve"> </w:t>
-      </w:r>
-      <w:proofErr w:type="spellStart"/>
-      <w:r>
-        <w:rPr>
-          <w:lang w:val="en-GB" w:eastAsia="en-US"/>
-        </w:rPr>
-        <w:t>zastúpenie</w:t>
-      </w:r>
-      <w:proofErr w:type="spellEnd"/>
-      <w:r>
-        <w:rPr>
-          <w:lang w:val="en-GB" w:eastAsia="en-US"/>
-        </w:rPr>
-        <w:t xml:space="preserve"> z </w:t>
-      </w:r>
-      <w:proofErr w:type="spellStart"/>
-      <w:r>
-        <w:rPr>
-          <w:lang w:val="en-GB" w:eastAsia="en-US"/>
-        </w:rPr>
-        <w:t>každej</w:t>
-      </w:r>
-      <w:proofErr w:type="spellEnd"/>
-      <w:r>
-        <w:rPr>
-          <w:lang w:val="en-GB" w:eastAsia="en-US"/>
-        </w:rPr>
-        <w:t xml:space="preserve"> </w:t>
-      </w:r>
-      <w:proofErr w:type="spellStart"/>
-      <w:r>
-        <w:rPr>
-          <w:lang w:val="en-GB" w:eastAsia="en-US"/>
-        </w:rPr>
-        <w:t>skupiny</w:t>
-      </w:r>
-      <w:proofErr w:type="spellEnd"/>
-      <w:r>
-        <w:rPr>
-          <w:lang w:val="en-GB" w:eastAsia="en-US"/>
-        </w:rPr>
-        <w:t xml:space="preserve">. </w:t>
-      </w:r>
-      <w:proofErr w:type="spellStart"/>
-      <w:r>
-        <w:rPr>
-          <w:lang w:val="en-GB" w:eastAsia="en-US"/>
-        </w:rPr>
-        <w:t>Tým</w:t>
-      </w:r>
-      <w:proofErr w:type="spellEnd"/>
-      <w:r>
-        <w:rPr>
-          <w:lang w:val="en-GB" w:eastAsia="en-US"/>
-        </w:rPr>
-        <w:t xml:space="preserve"> </w:t>
-      </w:r>
-      <w:proofErr w:type="spellStart"/>
-      <w:r>
-        <w:rPr>
-          <w:lang w:val="en-GB" w:eastAsia="en-US"/>
-        </w:rPr>
-        <w:t>docielime</w:t>
-      </w:r>
-      <w:proofErr w:type="spellEnd"/>
-      <w:r>
-        <w:rPr>
-          <w:lang w:val="en-GB" w:eastAsia="en-US"/>
-        </w:rPr>
-        <w:t xml:space="preserve"> </w:t>
-      </w:r>
-      <w:proofErr w:type="spellStart"/>
-      <w:r>
-        <w:rPr>
-          <w:lang w:val="en-GB" w:eastAsia="en-US"/>
-        </w:rPr>
-        <w:t>že</w:t>
-      </w:r>
-      <w:proofErr w:type="spellEnd"/>
-      <w:r>
-        <w:rPr>
-          <w:lang w:val="en-GB" w:eastAsia="en-US"/>
-        </w:rPr>
-        <w:t xml:space="preserve"> </w:t>
-      </w:r>
-      <w:proofErr w:type="spellStart"/>
-      <w:r>
-        <w:rPr>
-          <w:lang w:val="en-GB" w:eastAsia="en-US"/>
-        </w:rPr>
-        <w:t>naša</w:t>
-      </w:r>
-      <w:proofErr w:type="spellEnd"/>
-      <w:r>
-        <w:rPr>
-          <w:lang w:val="en-GB" w:eastAsia="en-US"/>
-        </w:rPr>
-        <w:t xml:space="preserve"> </w:t>
-      </w:r>
-      <w:proofErr w:type="spellStart"/>
-      <w:r>
-        <w:rPr>
-          <w:lang w:val="en-GB" w:eastAsia="en-US"/>
-        </w:rPr>
-        <w:t>aplikácia</w:t>
-      </w:r>
-      <w:proofErr w:type="spellEnd"/>
-      <w:r>
-        <w:rPr>
-          <w:lang w:val="en-GB" w:eastAsia="en-US"/>
-        </w:rPr>
-        <w:t xml:space="preserve"> </w:t>
-      </w:r>
-      <w:proofErr w:type="spellStart"/>
-      <w:r>
-        <w:rPr>
-          <w:lang w:val="en-GB" w:eastAsia="en-US"/>
-        </w:rPr>
-        <w:t>nenájde</w:t>
-      </w:r>
-      <w:proofErr w:type="spellEnd"/>
-      <w:r>
-        <w:rPr>
-          <w:lang w:val="en-GB" w:eastAsia="en-US"/>
-        </w:rPr>
-        <w:t xml:space="preserve"> </w:t>
-      </w:r>
-      <w:proofErr w:type="spellStart"/>
-      <w:r>
-        <w:rPr>
-          <w:lang w:val="en-GB" w:eastAsia="en-US"/>
-        </w:rPr>
-        <w:t>len</w:t>
-      </w:r>
-      <w:proofErr w:type="spellEnd"/>
-      <w:r>
-        <w:rPr>
-          <w:lang w:val="en-GB" w:eastAsia="en-US"/>
-        </w:rPr>
-        <w:t xml:space="preserve"> tie </w:t>
-      </w:r>
-      <w:proofErr w:type="spellStart"/>
-      <w:r>
-        <w:rPr>
-          <w:lang w:val="en-GB" w:eastAsia="en-US"/>
-        </w:rPr>
-        <w:t>najpoužívanejšie</w:t>
-      </w:r>
-      <w:proofErr w:type="spellEnd"/>
-      <w:r>
-        <w:rPr>
-          <w:lang w:val="en-GB" w:eastAsia="en-US"/>
-        </w:rPr>
-        <w:t xml:space="preserve"> </w:t>
-      </w:r>
-      <w:proofErr w:type="spellStart"/>
-      <w:r>
-        <w:rPr>
-          <w:lang w:val="en-GB" w:eastAsia="en-US"/>
-        </w:rPr>
-        <w:t>synonymá</w:t>
-      </w:r>
-      <w:proofErr w:type="spellEnd"/>
-      <w:r>
-        <w:rPr>
-          <w:lang w:val="en-GB" w:eastAsia="en-US"/>
-        </w:rPr>
-        <w:t xml:space="preserve"> ale </w:t>
-      </w:r>
-      <w:proofErr w:type="spellStart"/>
-      <w:r>
-        <w:rPr>
-          <w:lang w:val="en-GB" w:eastAsia="en-US"/>
-        </w:rPr>
-        <w:t>uživatelia</w:t>
-      </w:r>
-      <w:proofErr w:type="spellEnd"/>
-      <w:r>
-        <w:rPr>
-          <w:lang w:val="en-GB" w:eastAsia="en-US"/>
-        </w:rPr>
-        <w:t xml:space="preserve"> </w:t>
-      </w:r>
-      <w:proofErr w:type="spellStart"/>
-      <w:r>
-        <w:rPr>
-          <w:lang w:val="en-GB" w:eastAsia="en-US"/>
-        </w:rPr>
-        <w:t>budú</w:t>
-      </w:r>
-      <w:proofErr w:type="spellEnd"/>
-      <w:r>
-        <w:rPr>
-          <w:lang w:val="en-GB" w:eastAsia="en-US"/>
-        </w:rPr>
-        <w:t xml:space="preserve"> </w:t>
-      </w:r>
-      <w:proofErr w:type="spellStart"/>
-      <w:r>
-        <w:rPr>
-          <w:lang w:val="en-GB" w:eastAsia="en-US"/>
-        </w:rPr>
-        <w:t>musieť</w:t>
-      </w:r>
-      <w:proofErr w:type="spellEnd"/>
-      <w:r>
-        <w:rPr>
-          <w:lang w:val="en-GB" w:eastAsia="en-US"/>
-        </w:rPr>
-        <w:t xml:space="preserve"> </w:t>
-      </w:r>
-      <w:proofErr w:type="spellStart"/>
-      <w:r>
-        <w:rPr>
-          <w:lang w:val="en-GB" w:eastAsia="en-US"/>
-        </w:rPr>
-        <w:t>vyberať</w:t>
-      </w:r>
-      <w:proofErr w:type="spellEnd"/>
-      <w:r>
-        <w:rPr>
-          <w:lang w:val="en-GB" w:eastAsia="en-US"/>
-        </w:rPr>
-        <w:t xml:space="preserve"> </w:t>
-      </w:r>
-      <w:proofErr w:type="spellStart"/>
-      <w:r>
-        <w:rPr>
-          <w:lang w:val="en-GB" w:eastAsia="en-US"/>
-        </w:rPr>
-        <w:t>aj</w:t>
-      </w:r>
-      <w:proofErr w:type="spellEnd"/>
-      <w:r>
-        <w:rPr>
-          <w:lang w:val="en-GB" w:eastAsia="en-US"/>
-        </w:rPr>
-        <w:t xml:space="preserve"> z </w:t>
-      </w:r>
-      <w:proofErr w:type="spellStart"/>
-      <w:r>
-        <w:rPr>
-          <w:lang w:val="en-GB" w:eastAsia="en-US"/>
-        </w:rPr>
-        <w:t>tých</w:t>
-      </w:r>
-      <w:proofErr w:type="spellEnd"/>
-      <w:r>
-        <w:rPr>
-          <w:lang w:val="en-GB" w:eastAsia="en-US"/>
-        </w:rPr>
-        <w:t xml:space="preserve"> </w:t>
-      </w:r>
-      <w:proofErr w:type="spellStart"/>
-      <w:r>
-        <w:rPr>
-          <w:lang w:val="en-GB" w:eastAsia="en-US"/>
-        </w:rPr>
-        <w:t>vzdialenejších</w:t>
-      </w:r>
-      <w:proofErr w:type="spellEnd"/>
-    </w:p>
-  </w:comment>
-  <w:comment w:id="2" w:author="Gemko" w:date="2019-02-17T22:02:00Z" w:initials="G">
-    <w:p>
-      <w:pPr>
-        <w:pStyle w:val="Textkomentra"/>
-      </w:pPr>
-      <w:r>
-        <w:rPr>
-          <w:rStyle w:val="Odkaznakomentr"/>
-        </w:rPr>
-        <w:annotationRef/>
-      </w:r>
-      <w:proofErr w:type="spellStart"/>
-      <w:r>
-        <w:t>Neviem</w:t>
-      </w:r>
-      <w:proofErr w:type="spellEnd"/>
-      <w:r>
-        <w:t xml:space="preserve"> </w:t>
-      </w:r>
-      <w:proofErr w:type="spellStart"/>
-      <w:r>
-        <w:t>či</w:t>
-      </w:r>
-      <w:proofErr w:type="spellEnd"/>
-      <w:r>
-        <w:t xml:space="preserve"> </w:t>
-      </w:r>
-      <w:proofErr w:type="spellStart"/>
-      <w:r>
-        <w:t>sa</w:t>
-      </w:r>
-      <w:proofErr w:type="spellEnd"/>
-      <w:r>
-        <w:t xml:space="preserve"> </w:t>
-      </w:r>
-      <w:proofErr w:type="spellStart"/>
-      <w:r>
-        <w:t>takto</w:t>
-      </w:r>
-      <w:proofErr w:type="spellEnd"/>
-      <w:r>
-        <w:t xml:space="preserve"> </w:t>
-      </w:r>
-      <w:proofErr w:type="spellStart"/>
-      <w:r>
-        <w:t>prekladá</w:t>
-      </w:r>
-      <w:proofErr w:type="spellEnd"/>
-      <w:r>
-        <w:t xml:space="preserve"> </w:t>
-      </w:r>
-      <w:proofErr w:type="spellStart"/>
-      <w:r>
-        <w:t>Rozhľad</w:t>
-      </w:r>
-      <w:proofErr w:type="spellEnd"/>
-      <w:r>
-        <w:t xml:space="preserve"> ale </w:t>
-      </w:r>
-      <w:proofErr w:type="spellStart"/>
-      <w:r>
-        <w:t>nič</w:t>
-      </w:r>
-      <w:proofErr w:type="spellEnd"/>
-      <w:r>
-        <w:t xml:space="preserve"> </w:t>
-      </w:r>
-      <w:proofErr w:type="spellStart"/>
-      <w:r>
-        <w:t>zmysluplnejśie</w:t>
-      </w:r>
-      <w:proofErr w:type="spellEnd"/>
-      <w:r>
-        <w:t xml:space="preserve"> </w:t>
-      </w:r>
-      <w:proofErr w:type="spellStart"/>
-      <w:r>
-        <w:t>som</w:t>
-      </w:r>
-      <w:proofErr w:type="spellEnd"/>
-      <w:r>
-        <w:t xml:space="preserve"> </w:t>
-      </w:r>
-      <w:proofErr w:type="spellStart"/>
-      <w:r>
-        <w:t>nenašiel</w:t>
-      </w:r>
-      <w:proofErr w:type="spellEnd"/>
-    </w:p>
-  </w:comment>
-</w:comments>
-</file>
-
-<file path=word/commentsExtended.xml><?xml version="1.0" encoding="utf-8"?>
-<w15:commentsEx xmlns:wpc="http://schemas.microsoft.com/office/word/2010/wordprocessingCanvas" xmlns:cx="http://schemas.microsoft.com/office/drawing/2014/chartex" xmlns:cx1="http://schemas.microsoft.com/office/drawing/2015/9/8/chartex" xmlns:mc="http://schemas.openxmlformats.org/markup-compatibility/2006" xmlns:o="urn:schemas-microsoft-com:office:office" xmlns:r="http://schemas.openxmlformats.org/officeDocument/2006/relationships" xmlns:m="http://schemas.openxmlformats.org/officeDocument/2006/math" xmlns:v="urn:schemas-microsoft-com:vml" xmlns:wp14="http://schemas.microsoft.com/office/word/2010/wordprocessingDrawing" xmlns:wp="http://schemas.openxmlformats.org/drawingml/2006/wordprocessingDrawing" xmlns:w10="urn:schemas-microsoft-com:office:word" xmlns:w="http://schemas.openxmlformats.org/wordprocessingml/2006/main" xmlns:w14="http://schemas.microsoft.com/office/word/2010/wordml" xmlns:w15="http://schemas.microsoft.com/office/word/2012/wordml" xmlns:w16se="http://schemas.microsoft.com/office/word/2015/wordml/symex" xmlns:wpg="http://schemas.microsoft.com/office/word/2010/wordprocessingGroup" xmlns:wpi="http://schemas.microsoft.com/office/word/2010/wordprocessingInk" xmlns:wne="http://schemas.microsoft.com/office/word/2006/wordml" xmlns:wps="http://schemas.microsoft.com/office/word/2010/wordprocessingShape" mc:Ignorable="w14 w15 w16se wp14">
-  <w15:commentEx w15:paraId="73596ABF" w15:done="0"/>
-  <w15:commentEx w15:paraId="34BF95A2" w15:done="0"/>
-</w15:commentsEx>
+<file path=word/commentsIds.xml><?xml version="1.0" encoding="utf-8"?>
+<w16cid:commentsIds xmlns:wpc="http://schemas.microsoft.com/office/word/2010/wordprocessingCanvas" xmlns:cx="http://schemas.microsoft.com/office/drawing/2014/chartex" xmlns:cx1="http://schemas.microsoft.com/office/drawing/2015/9/8/chartex" xmlns:cx2="http://schemas.microsoft.com/office/drawing/2015/10/21/chartex" xmlns:cx3="http://schemas.microsoft.com/office/drawing/2016/5/9/chartex" xmlns:cx4="http://schemas.microsoft.com/office/drawing/2016/5/10/chartex" xmlns:cx5="http://schemas.microsoft.com/office/drawing/2016/5/11/chartex" xmlns:cx6="http://schemas.microsoft.com/office/drawing/2016/5/12/chartex" xmlns:cx7="http://schemas.microsoft.com/office/drawing/2016/5/13/chartex" xmlns:cx8="http://schemas.microsoft.com/office/drawing/2016/5/14/chartex" xmlns:mc="http://schemas.openxmlformats.org/markup-compatibility/2006" xmlns:aink="http://schemas.microsoft.com/office/drawing/2016/ink" xmlns:am3d="http://schemas.microsoft.com/office/drawing/2017/model3d" xmlns:o="urn:schemas-microsoft-com:office:office" xmlns:r="http://schemas.openxmlformats.org/officeDocument/2006/relationships" xmlns:m="http://schemas.openxmlformats.org/officeDocument/2006/math" xmlns:v="urn:schemas-microsoft-com:vml" xmlns:wp14="http://schemas.microsoft.com/office/word/2010/wordprocessingDrawing" xmlns:wp="http://schemas.openxmlformats.org/drawingml/2006/wordprocessingDrawing" xmlns:w10="urn:schemas-microsoft-com:office:word" xmlns:w="http://schemas.openxmlformats.org/wordprocessingml/2006/main" xmlns:w14="http://schemas.microsoft.com/office/word/2010/wordml" xmlns:w15="http://schemas.microsoft.com/office/word/2012/wordml" xmlns:w16cid="http://schemas.microsoft.com/office/word/2016/wordml/cid" xmlns:w16se="http://schemas.microsoft.com/office/word/2015/wordml/symex" xmlns:wpg="http://schemas.microsoft.com/office/word/2010/wordprocessingGroup" xmlns:wpi="http://schemas.microsoft.com/office/word/2010/wordprocessingInk" xmlns:wne="http://schemas.microsoft.com/office/word/2006/wordml" xmlns:wps="http://schemas.microsoft.com/office/word/2010/wordprocessingShape" mc:Ignorable="w14 w15 w16se w16cid wp14">
+  <w16cid:commentId w16cid:paraId="73596ABF" w16cid:durableId="2015352D"/>
+</w16cid:commentsIds>
 </file>
 
 <file path=word/endnotes.xml><?xml version="1.0" encoding="utf-8"?>
@@ -2638,7 +2612,6 @@
       <w:r>
         <w:tab/>
       </w:r>
-      <w:proofErr w:type="gramStart"/>
       <w:r>
         <w:rPr>
           <w:sz w:val="16"/>
@@ -2653,7 +2626,6 @@
         <w:t>programme</w:t>
       </w:r>
       <w:proofErr w:type="spellEnd"/>
-      <w:proofErr w:type="gramEnd"/>
       <w:r>
         <w:rPr>
           <w:sz w:val="16"/>
@@ -2667,66 +2639,31 @@
         <w:br/>
         <w:t xml:space="preserve">Supervisor: </w:t>
       </w:r>
+      <w:r>
+        <w:rPr>
+          <w:sz w:val="16"/>
+        </w:rPr>
+        <w:t>Dr.</w:t>
+      </w:r>
+      <w:r>
+        <w:rPr>
+          <w:sz w:val="16"/>
+        </w:rPr>
+        <w:t xml:space="preserve"> Miroslav </w:t>
+      </w:r>
       <w:proofErr w:type="spellStart"/>
       <w:r>
         <w:rPr>
           <w:sz w:val="16"/>
         </w:rPr>
-        <w:t>Ing</w:t>
+        <w:t>Blšták</w:t>
       </w:r>
       <w:proofErr w:type="spellEnd"/>
       <w:r>
         <w:rPr>
           <w:sz w:val="16"/>
         </w:rPr>
-        <w:t xml:space="preserve">. Miroslav </w:t>
-      </w:r>
-      <w:proofErr w:type="spellStart"/>
-      <w:r>
-        <w:rPr>
-          <w:sz w:val="16"/>
-        </w:rPr>
-        <w:t>Blšták</w:t>
-      </w:r>
-      <w:proofErr w:type="spellEnd"/>
-      <w:r>
-        <w:rPr>
-          <w:sz w:val="16"/>
-        </w:rPr>
-        <w:t>, PhD.</w:t>
-      </w:r>
-      <w:r>
-        <w:rPr>
-          <w:sz w:val="16"/>
-        </w:rPr>
         <w:t>, Institute of Informatics, Information Systems and Software Engineering, Faculty of Informatics and Information Technologies STU in Bratislava</w:t>
-      </w:r>
-    </w:p>
-  </w:footnote>
-  <w:footnote w:id="2">
-    <w:p>
-      <w:pPr>
-        <w:pStyle w:val="Textpoznmkypodiarou"/>
-      </w:pPr>
-      <w:r>
-        <w:rPr>
-          <w:rStyle w:val="Odkaznapoznmkupodiarou"/>
-        </w:rPr>
-        <w:footnoteRef/>
-      </w:r>
-      <w:r>
-        <w:t xml:space="preserve"> </w:t>
-      </w:r>
-      <w:hyperlink r:id="rId1" w:history="1">
-        <w:r>
-          <w:rPr>
-            <w:rStyle w:val="Hypertextovprepojenie"/>
-          </w:rPr>
-          <w:t>https://dotnet.microsoft.com/apps/aspnet/mvc</w:t>
-        </w:r>
-      </w:hyperlink>
-      <w:r>
-        <w:t xml:space="preserve"> </w:t>
       </w:r>
     </w:p>
   </w:footnote>
@@ -6535,14 +6472,6 @@
 </w:numbering>
 </file>
 
-<file path=word/people.xml><?xml version="1.0" encoding="utf-8"?>
-<w15:people xmlns:wpc="http://schemas.microsoft.com/office/word/2010/wordprocessingCanvas" xmlns:cx="http://schemas.microsoft.com/office/drawing/2014/chartex" xmlns:cx1="http://schemas.microsoft.com/office/drawing/2015/9/8/chartex" xmlns:mc="http://schemas.openxmlformats.org/markup-compatibility/2006" xmlns:o="urn:schemas-microsoft-com:office:office" xmlns:r="http://schemas.openxmlformats.org/officeDocument/2006/relationships" xmlns:m="http://schemas.openxmlformats.org/officeDocument/2006/math" xmlns:v="urn:schemas-microsoft-com:vml" xmlns:wp14="http://schemas.microsoft.com/office/word/2010/wordprocessingDrawing" xmlns:wp="http://schemas.openxmlformats.org/drawingml/2006/wordprocessingDrawing" xmlns:w10="urn:schemas-microsoft-com:office:word" xmlns:w="http://schemas.openxmlformats.org/wordprocessingml/2006/main" xmlns:w14="http://schemas.microsoft.com/office/word/2010/wordml" xmlns:w15="http://schemas.microsoft.com/office/word/2012/wordml" xmlns:w16se="http://schemas.microsoft.com/office/word/2015/wordml/symex" xmlns:wpg="http://schemas.microsoft.com/office/word/2010/wordprocessingGroup" xmlns:wpi="http://schemas.microsoft.com/office/word/2010/wordprocessingInk" xmlns:wne="http://schemas.microsoft.com/office/word/2006/wordml" xmlns:wps="http://schemas.microsoft.com/office/word/2010/wordprocessingShape" mc:Ignorable="w14 w15 w16se wp14">
-  <w15:person w15:author="Gemko">
-    <w15:presenceInfo w15:providerId="None" w15:userId="Gemko"/>
-  </w15:person>
-</w15:people>
-</file>
-
 <file path=word/styles.xml><?xml version="1.0" encoding="utf-8"?>
 <w:styles xmlns:mc="http://schemas.openxmlformats.org/markup-compatibility/2006" xmlns:r="http://schemas.openxmlformats.org/officeDocument/2006/relationships" xmlns:w="http://schemas.openxmlformats.org/wordprocessingml/2006/main" xmlns:w14="http://schemas.microsoft.com/office/word/2010/wordml" xmlns:w15="http://schemas.microsoft.com/office/word/2012/wordml" xmlns:w16se="http://schemas.microsoft.com/office/word/2015/wordml/symex" mc:Ignorable="w14 w15 w16se">
   <w:docDefaults>
@@ -6570,9 +6499,11 @@
     <w:lsdException w:name="Subtitle" w:qFormat="1"/>
     <w:lsdException w:name="Strong" w:qFormat="1"/>
     <w:lsdException w:name="Emphasis" w:qFormat="1"/>
+    <w:lsdException w:name="HTML Preformatted" w:semiHidden="1" w:unhideWhenUsed="1"/>
     <w:lsdException w:name="HTML Sample" w:semiHidden="1" w:unhideWhenUsed="1"/>
     <w:lsdException w:name="HTML Variable" w:semiHidden="1" w:unhideWhenUsed="1"/>
     <w:lsdException w:name="Normal Table" w:semiHidden="1" w:unhideWhenUsed="1"/>
+    <w:lsdException w:name="No List" w:semiHidden="1" w:unhideWhenUsed="1"/>
     <w:lsdException w:name="Outline List 1" w:semiHidden="1" w:unhideWhenUsed="1"/>
     <w:lsdException w:name="Outline List 2" w:semiHidden="1" w:unhideWhenUsed="1"/>
     <w:lsdException w:name="Outline List 3" w:semiHidden="1" w:unhideWhenUsed="1"/>
@@ -7689,7 +7620,7 @@
 </file>
 
 <file path=customXml/itemProps1.xml><?xml version="1.0" encoding="utf-8"?>
-<ds:datastoreItem xmlns:ds="http://schemas.openxmlformats.org/officeDocument/2006/customXml" ds:itemID="{10622EB6-4594-409E-A548-4A259DC0F9CE}">
+<ds:datastoreItem xmlns:ds="http://schemas.openxmlformats.org/officeDocument/2006/customXml" ds:itemID="{7C4F7664-43A0-4FE5-B09A-21EA0B3D62D8}">
   <ds:schemaRefs>
     <ds:schemaRef ds:uri="http://schemas.openxmlformats.org/officeDocument/2006/bibliography"/>
   </ds:schemaRefs>

</xml_diff>